<commit_message>
on r key working
</commit_message>
<xml_diff>
--- a/Report_Kacper.docx
+++ b/Report_Kacper.docx
@@ -380,7 +380,13 @@
       </w:r>
       <w:proofErr w:type="gramEnd"/>
       <w:r>
-        <w:t xml:space="preserve"> the client.</w:t>
+        <w:t xml:space="preserve"> the </w:t>
+      </w:r>
+      <w:r>
+        <w:t>sub2</w:t>
+      </w:r>
+      <w:r>
+        <w:t>.</w:t>
       </w:r>
     </w:p>
     <w:p>
@@ -398,6 +404,7 @@
           <w:u w:val="single"/>
         </w:rPr>
       </w:pPr>
+      <w:bookmarkStart w:id="0" w:name="_GoBack"/>
       <w:r>
         <w:rPr>
           <w:b/>
@@ -405,18 +412,10 @@
           <w:sz w:val="28"/>
           <w:u w:val="single"/>
         </w:rPr>
-        <w:t>CLIENT</w:t>
-      </w:r>
-      <w:r>
-        <w:rPr>
-          <w:b/>
-          <w:i/>
-          <w:sz w:val="28"/>
-          <w:u w:val="single"/>
-        </w:rPr>
-        <w:t>:</w:t>
-      </w:r>
-    </w:p>
+        <w:t>Sub2</w:t>
+      </w:r>
+    </w:p>
+    <w:bookmarkEnd w:id="0"/>
     <w:p>
       <w:pPr>
         <w:pStyle w:val="ListParagraph"/>
@@ -710,12 +709,7 @@
       </w:r>
       <w:proofErr w:type="spellStart"/>
       <w:r>
-        <w:t>dataB</w:t>
-      </w:r>
-      <w:bookmarkStart w:id="0" w:name="_GoBack"/>
-      <w:bookmarkEnd w:id="0"/>
-      <w:r>
-        <w:t>uffer</w:t>
+        <w:t>dataBuffer</w:t>
       </w:r>
       <w:proofErr w:type="spellEnd"/>
     </w:p>
@@ -1731,7 +1725,7 @@
 </file>
 
 <file path=customXml/itemProps1.xml><?xml version="1.0" encoding="utf-8"?>
-<ds:datastoreItem xmlns:ds="http://schemas.openxmlformats.org/officeDocument/2006/customXml" ds:itemID="{D6F486F9-19AA-4329-ADCD-876AE3D3B466}">
+<ds:datastoreItem xmlns:ds="http://schemas.openxmlformats.org/officeDocument/2006/customXml" ds:itemID="{B0E93280-1A08-459D-BB1D-74017EE7A5BE}">
   <ds:schemaRefs>
     <ds:schemaRef ds:uri="http://schemas.openxmlformats.org/officeDocument/2006/bibliography"/>
   </ds:schemaRefs>

</xml_diff>

<commit_message>
SomeIp Fully implemented, prior report write up
</commit_message>
<xml_diff>
--- a/Report_Kacper.docx
+++ b/Report_Kacper.docx
@@ -404,7 +404,6 @@
           <w:u w:val="single"/>
         </w:rPr>
       </w:pPr>
-      <w:bookmarkStart w:id="0" w:name="_GoBack"/>
       <w:r>
         <w:rPr>
           <w:b/>
@@ -415,7 +414,6 @@
         <w:t>Sub2</w:t>
       </w:r>
     </w:p>
-    <w:bookmarkEnd w:id="0"/>
     <w:p>
       <w:pPr>
         <w:pStyle w:val="ListParagraph"/>
@@ -844,6 +842,2238 @@
       <w:pPr>
         <w:pStyle w:val="ListParagraph"/>
       </w:pPr>
+    </w:p>
+    <w:p>
+      <w:pPr>
+        <w:pStyle w:val="ListParagraph"/>
+      </w:pPr>
+    </w:p>
+    <w:p>
+      <w:pPr>
+        <w:pStyle w:val="ListParagraph"/>
+      </w:pPr>
+    </w:p>
+    <w:p>
+      <w:r>
+        <w:br w:type="page"/>
+      </w:r>
+    </w:p>
+    <w:p>
+      <w:pPr>
+        <w:spacing w:after="0" w:line="240" w:lineRule="auto"/>
+        <w:rPr>
+          <w:rFonts w:ascii="Times New Roman" w:eastAsia="Times New Roman" w:hAnsi="Times New Roman" w:cs="Times New Roman"/>
+          <w:sz w:val="24"/>
+          <w:szCs w:val="24"/>
+          <w:lang w:eastAsia="en-IE"/>
+        </w:rPr>
+      </w:pPr>
+      <w:r>
+        <w:rPr>
+          <w:rFonts w:ascii="Arial" w:eastAsia="Times New Roman" w:hAnsi="Arial" w:cs="Arial"/>
+          <w:color w:val="222222"/>
+          <w:sz w:val="24"/>
+          <w:szCs w:val="24"/>
+          <w:shd w:val="clear" w:color="auto" w:fill="FFFFFF"/>
+          <w:lang w:eastAsia="en-IE"/>
+        </w:rPr>
+        <w:lastRenderedPageBreak/>
+        <w:t>On some ip data -</w:t>
+      </w:r>
+      <w:r>
+        <w:rPr>
+          <w:rFonts w:ascii="Arial" w:eastAsia="Times New Roman" w:hAnsi="Arial" w:cs="Arial"/>
+          <w:color w:val="222222"/>
+          <w:sz w:val="24"/>
+          <w:szCs w:val="24"/>
+          <w:lang w:eastAsia="en-IE"/>
+        </w:rPr>
+        <w:br/>
+      </w:r>
+      <w:r>
+        <w:rPr>
+          <w:rFonts w:ascii="Arial" w:eastAsia="Times New Roman" w:hAnsi="Arial" w:cs="Arial"/>
+          <w:color w:val="222222"/>
+          <w:sz w:val="24"/>
+          <w:szCs w:val="24"/>
+          <w:shd w:val="clear" w:color="auto" w:fill="FFFFFF"/>
+          <w:lang w:eastAsia="en-IE"/>
+        </w:rPr>
+        <w:t xml:space="preserve">The method above is responsible for getting the even that a button g has been pressed and it sets the danger </w:t>
+      </w:r>
+      <w:proofErr w:type="spellStart"/>
+      <w:r>
+        <w:rPr>
+          <w:rFonts w:ascii="Arial" w:eastAsia="Times New Roman" w:hAnsi="Arial" w:cs="Arial"/>
+          <w:color w:val="222222"/>
+          <w:sz w:val="24"/>
+          <w:szCs w:val="24"/>
+          <w:shd w:val="clear" w:color="auto" w:fill="FFFFFF"/>
+          <w:lang w:eastAsia="en-IE"/>
+        </w:rPr>
+        <w:t>dsp</w:t>
+      </w:r>
+      <w:proofErr w:type="spellEnd"/>
+      <w:r>
+        <w:rPr>
+          <w:rFonts w:ascii="Arial" w:eastAsia="Times New Roman" w:hAnsi="Arial" w:cs="Arial"/>
+          <w:color w:val="222222"/>
+          <w:sz w:val="24"/>
+          <w:szCs w:val="24"/>
+          <w:shd w:val="clear" w:color="auto" w:fill="FFFFFF"/>
+          <w:lang w:eastAsia="en-IE"/>
+        </w:rPr>
+        <w:t xml:space="preserve"> to be the data </w:t>
+      </w:r>
+      <w:proofErr w:type="spellStart"/>
+      <w:r>
+        <w:rPr>
+          <w:rFonts w:ascii="Arial" w:eastAsia="Times New Roman" w:hAnsi="Arial" w:cs="Arial"/>
+          <w:color w:val="222222"/>
+          <w:sz w:val="24"/>
+          <w:szCs w:val="24"/>
+          <w:shd w:val="clear" w:color="auto" w:fill="FFFFFF"/>
+          <w:lang w:eastAsia="en-IE"/>
+        </w:rPr>
+        <w:t>receivedand</w:t>
+      </w:r>
+      <w:proofErr w:type="spellEnd"/>
+      <w:r>
+        <w:rPr>
+          <w:rFonts w:ascii="Arial" w:eastAsia="Times New Roman" w:hAnsi="Arial" w:cs="Arial"/>
+          <w:color w:val="222222"/>
+          <w:sz w:val="24"/>
+          <w:szCs w:val="24"/>
+          <w:shd w:val="clear" w:color="auto" w:fill="FFFFFF"/>
+          <w:lang w:eastAsia="en-IE"/>
+        </w:rPr>
+        <w:t xml:space="preserve"> a write to the console is added to make sure it displays correctly.</w:t>
+      </w:r>
+      <w:r>
+        <w:rPr>
+          <w:rFonts w:ascii="Arial" w:eastAsia="Times New Roman" w:hAnsi="Arial" w:cs="Arial"/>
+          <w:color w:val="222222"/>
+          <w:sz w:val="24"/>
+          <w:szCs w:val="24"/>
+          <w:lang w:eastAsia="en-IE"/>
+        </w:rPr>
+        <w:br/>
+      </w:r>
+      <w:r>
+        <w:rPr>
+          <w:rFonts w:ascii="Arial" w:eastAsia="Times New Roman" w:hAnsi="Arial" w:cs="Arial"/>
+          <w:color w:val="222222"/>
+          <w:sz w:val="24"/>
+          <w:szCs w:val="24"/>
+          <w:lang w:eastAsia="en-IE"/>
+        </w:rPr>
+        <w:br/>
+      </w:r>
+      <w:r>
+        <w:rPr>
+          <w:rFonts w:ascii="Arial" w:eastAsia="Times New Roman" w:hAnsi="Arial" w:cs="Arial"/>
+          <w:color w:val="222222"/>
+          <w:sz w:val="24"/>
+          <w:szCs w:val="24"/>
+          <w:lang w:eastAsia="en-IE"/>
+        </w:rPr>
+        <w:br/>
+      </w:r>
+      <w:r>
+        <w:rPr>
+          <w:rFonts w:ascii="Arial" w:eastAsia="Times New Roman" w:hAnsi="Arial" w:cs="Arial"/>
+          <w:color w:val="222222"/>
+          <w:sz w:val="24"/>
+          <w:szCs w:val="24"/>
+          <w:shd w:val="clear" w:color="auto" w:fill="FFFFFF"/>
+          <w:lang w:eastAsia="en-IE"/>
+        </w:rPr>
+        <w:t>The method below is there just to print out something to the write window. I have no implementations added in this method and the method is responsible for just printing it out. No getters or setters added in this part </w:t>
+      </w:r>
+      <w:r>
+        <w:rPr>
+          <w:rFonts w:ascii="Arial" w:eastAsia="Times New Roman" w:hAnsi="Arial" w:cs="Arial"/>
+          <w:color w:val="222222"/>
+          <w:sz w:val="24"/>
+          <w:szCs w:val="24"/>
+          <w:lang w:eastAsia="en-IE"/>
+        </w:rPr>
+        <w:br/>
+      </w:r>
+      <w:r>
+        <w:rPr>
+          <w:rFonts w:ascii="Arial" w:eastAsia="Times New Roman" w:hAnsi="Arial" w:cs="Arial"/>
+          <w:color w:val="222222"/>
+          <w:sz w:val="24"/>
+          <w:szCs w:val="24"/>
+          <w:shd w:val="clear" w:color="auto" w:fill="FFFFFF"/>
+          <w:lang w:eastAsia="en-IE"/>
+        </w:rPr>
+        <w:t xml:space="preserve">The image below shows the </w:t>
+      </w:r>
+      <w:proofErr w:type="gramStart"/>
+      <w:r>
+        <w:rPr>
+          <w:rFonts w:ascii="Arial" w:eastAsia="Times New Roman" w:hAnsi="Arial" w:cs="Arial"/>
+          <w:color w:val="222222"/>
+          <w:sz w:val="24"/>
+          <w:szCs w:val="24"/>
+          <w:shd w:val="clear" w:color="auto" w:fill="FFFFFF"/>
+          <w:lang w:eastAsia="en-IE"/>
+        </w:rPr>
+        <w:t>on start</w:t>
+      </w:r>
+      <w:proofErr w:type="gramEnd"/>
+      <w:r>
+        <w:rPr>
+          <w:rFonts w:ascii="Arial" w:eastAsia="Times New Roman" w:hAnsi="Arial" w:cs="Arial"/>
+          <w:color w:val="222222"/>
+          <w:sz w:val="24"/>
+          <w:szCs w:val="24"/>
+          <w:shd w:val="clear" w:color="auto" w:fill="FFFFFF"/>
+          <w:lang w:eastAsia="en-IE"/>
+        </w:rPr>
+        <w:t xml:space="preserve"> method implication for the sub2 block. I initialize the payload value to be the same of the payload that has been set above in the variables. I open an application endpoint to be the receiver.</w:t>
+      </w:r>
+      <w:r>
+        <w:rPr>
+          <w:rFonts w:ascii="Arial" w:eastAsia="Times New Roman" w:hAnsi="Arial" w:cs="Arial"/>
+          <w:color w:val="222222"/>
+          <w:sz w:val="24"/>
+          <w:szCs w:val="24"/>
+          <w:lang w:eastAsia="en-IE"/>
+        </w:rPr>
+        <w:br/>
+      </w:r>
+      <w:r>
+        <w:rPr>
+          <w:rFonts w:ascii="Arial" w:eastAsia="Times New Roman" w:hAnsi="Arial" w:cs="Arial"/>
+          <w:color w:val="222222"/>
+          <w:sz w:val="24"/>
+          <w:szCs w:val="24"/>
+          <w:shd w:val="clear" w:color="auto" w:fill="FFFFFF"/>
+          <w:lang w:eastAsia="en-IE"/>
+        </w:rPr>
+        <w:t xml:space="preserve">I create a service instance with a service number 0x305f. In the start I also have a </w:t>
+      </w:r>
+      <w:proofErr w:type="spellStart"/>
+      <w:r>
+        <w:rPr>
+          <w:rFonts w:ascii="Arial" w:eastAsia="Times New Roman" w:hAnsi="Arial" w:cs="Arial"/>
+          <w:color w:val="222222"/>
+          <w:sz w:val="24"/>
+          <w:szCs w:val="24"/>
+          <w:shd w:val="clear" w:color="auto" w:fill="FFFFFF"/>
+          <w:lang w:eastAsia="en-IE"/>
+        </w:rPr>
+        <w:t>resetFaultCode</w:t>
+      </w:r>
+      <w:proofErr w:type="spellEnd"/>
+      <w:r>
+        <w:rPr>
+          <w:rFonts w:ascii="Arial" w:eastAsia="Times New Roman" w:hAnsi="Arial" w:cs="Arial"/>
+          <w:color w:val="222222"/>
+          <w:sz w:val="24"/>
+          <w:szCs w:val="24"/>
+          <w:shd w:val="clear" w:color="auto" w:fill="FFFFFF"/>
+          <w:lang w:eastAsia="en-IE"/>
+        </w:rPr>
+        <w:t xml:space="preserve">, which creates a method call and calls the method response call. This method is then added to the service. I then have a method called </w:t>
+      </w:r>
+      <w:proofErr w:type="spellStart"/>
+      <w:r>
+        <w:rPr>
+          <w:rFonts w:ascii="Arial" w:eastAsia="Times New Roman" w:hAnsi="Arial" w:cs="Arial"/>
+          <w:color w:val="222222"/>
+          <w:sz w:val="24"/>
+          <w:szCs w:val="24"/>
+          <w:shd w:val="clear" w:color="auto" w:fill="FFFFFF"/>
+          <w:lang w:eastAsia="en-IE"/>
+        </w:rPr>
+        <w:t>someipsetdata</w:t>
+      </w:r>
+      <w:proofErr w:type="spellEnd"/>
+      <w:r>
+        <w:rPr>
+          <w:rFonts w:ascii="Arial" w:eastAsia="Times New Roman" w:hAnsi="Arial" w:cs="Arial"/>
+          <w:color w:val="222222"/>
+          <w:sz w:val="24"/>
+          <w:szCs w:val="24"/>
+          <w:shd w:val="clear" w:color="auto" w:fill="FFFFFF"/>
+          <w:lang w:eastAsia="en-IE"/>
+        </w:rPr>
+        <w:t xml:space="preserve">. This method takes in the </w:t>
+      </w:r>
+      <w:proofErr w:type="spellStart"/>
+      <w:r>
+        <w:rPr>
+          <w:rFonts w:ascii="Arial" w:eastAsia="Times New Roman" w:hAnsi="Arial" w:cs="Arial"/>
+          <w:color w:val="222222"/>
+          <w:sz w:val="24"/>
+          <w:szCs w:val="24"/>
+          <w:shd w:val="clear" w:color="auto" w:fill="FFFFFF"/>
+          <w:lang w:eastAsia="en-IE"/>
+        </w:rPr>
+        <w:t>resetFaultCode</w:t>
+      </w:r>
+      <w:proofErr w:type="spellEnd"/>
+      <w:r>
+        <w:rPr>
+          <w:rFonts w:ascii="Arial" w:eastAsia="Times New Roman" w:hAnsi="Arial" w:cs="Arial"/>
+          <w:color w:val="222222"/>
+          <w:sz w:val="24"/>
+          <w:szCs w:val="24"/>
+          <w:shd w:val="clear" w:color="auto" w:fill="FFFFFF"/>
+          <w:lang w:eastAsia="en-IE"/>
+        </w:rPr>
+        <w:t xml:space="preserve"> method, it takes the </w:t>
+      </w:r>
+      <w:proofErr w:type="spellStart"/>
+      <w:r>
+        <w:rPr>
+          <w:rFonts w:ascii="Arial" w:eastAsia="Times New Roman" w:hAnsi="Arial" w:cs="Arial"/>
+          <w:color w:val="222222"/>
+          <w:sz w:val="24"/>
+          <w:szCs w:val="24"/>
+          <w:shd w:val="clear" w:color="auto" w:fill="FFFFFF"/>
+          <w:lang w:eastAsia="en-IE"/>
+        </w:rPr>
+        <w:t>elcount</w:t>
+      </w:r>
+      <w:proofErr w:type="spellEnd"/>
+      <w:r>
+        <w:rPr>
+          <w:rFonts w:ascii="Arial" w:eastAsia="Times New Roman" w:hAnsi="Arial" w:cs="Arial"/>
+          <w:color w:val="222222"/>
+          <w:sz w:val="24"/>
+          <w:szCs w:val="24"/>
+          <w:shd w:val="clear" w:color="auto" w:fill="FFFFFF"/>
+          <w:lang w:eastAsia="en-IE"/>
+        </w:rPr>
+        <w:t xml:space="preserve"> of payload and the payload itself. I then create an event consumer for the danger limit, that is added to the </w:t>
+      </w:r>
+      <w:proofErr w:type="spellStart"/>
+      <w:r>
+        <w:rPr>
+          <w:rFonts w:ascii="Arial" w:eastAsia="Times New Roman" w:hAnsi="Arial" w:cs="Arial"/>
+          <w:color w:val="222222"/>
+          <w:sz w:val="24"/>
+          <w:szCs w:val="24"/>
+          <w:shd w:val="clear" w:color="auto" w:fill="FFFFFF"/>
+          <w:lang w:eastAsia="en-IE"/>
+        </w:rPr>
+        <w:t>csi</w:t>
+      </w:r>
+      <w:proofErr w:type="spellEnd"/>
+      <w:r>
+        <w:rPr>
+          <w:rFonts w:ascii="Arial" w:eastAsia="Times New Roman" w:hAnsi="Arial" w:cs="Arial"/>
+          <w:color w:val="222222"/>
+          <w:sz w:val="24"/>
+          <w:szCs w:val="24"/>
+          <w:shd w:val="clear" w:color="auto" w:fill="FFFFFF"/>
+          <w:lang w:eastAsia="en-IE"/>
+        </w:rPr>
+        <w:t xml:space="preserve"> service, it has a 0x8003 number and it calls the </w:t>
+      </w:r>
+      <w:proofErr w:type="spellStart"/>
+      <w:r>
+        <w:rPr>
+          <w:rFonts w:ascii="Arial" w:eastAsia="Times New Roman" w:hAnsi="Arial" w:cs="Arial"/>
+          <w:color w:val="222222"/>
+          <w:sz w:val="24"/>
+          <w:szCs w:val="24"/>
+          <w:shd w:val="clear" w:color="auto" w:fill="FFFFFF"/>
+          <w:lang w:eastAsia="en-IE"/>
+        </w:rPr>
+        <w:t>callback</w:t>
+      </w:r>
+      <w:proofErr w:type="spellEnd"/>
+      <w:r>
+        <w:rPr>
+          <w:rFonts w:ascii="Arial" w:eastAsia="Times New Roman" w:hAnsi="Arial" w:cs="Arial"/>
+          <w:color w:val="222222"/>
+          <w:sz w:val="24"/>
+          <w:szCs w:val="24"/>
+          <w:shd w:val="clear" w:color="auto" w:fill="FFFFFF"/>
+          <w:lang w:eastAsia="en-IE"/>
+        </w:rPr>
+        <w:t xml:space="preserve"> event group 2.</w:t>
+      </w:r>
+      <w:r>
+        <w:rPr>
+          <w:rFonts w:ascii="Arial" w:eastAsia="Times New Roman" w:hAnsi="Arial" w:cs="Arial"/>
+          <w:color w:val="222222"/>
+          <w:sz w:val="24"/>
+          <w:szCs w:val="24"/>
+          <w:lang w:eastAsia="en-IE"/>
+        </w:rPr>
+        <w:br/>
+      </w:r>
+      <w:r>
+        <w:rPr>
+          <w:rFonts w:ascii="Arial" w:eastAsia="Times New Roman" w:hAnsi="Arial" w:cs="Arial"/>
+          <w:color w:val="222222"/>
+          <w:sz w:val="24"/>
+          <w:szCs w:val="24"/>
+          <w:shd w:val="clear" w:color="auto" w:fill="FFFFFF"/>
+          <w:lang w:eastAsia="en-IE"/>
+        </w:rPr>
+        <w:t xml:space="preserve">I have a getter called </w:t>
+      </w:r>
+      <w:proofErr w:type="spellStart"/>
+      <w:r>
+        <w:rPr>
+          <w:rFonts w:ascii="Arial" w:eastAsia="Times New Roman" w:hAnsi="Arial" w:cs="Arial"/>
+          <w:color w:val="222222"/>
+          <w:sz w:val="24"/>
+          <w:szCs w:val="24"/>
+          <w:shd w:val="clear" w:color="auto" w:fill="FFFFFF"/>
+          <w:lang w:eastAsia="en-IE"/>
+        </w:rPr>
+        <w:t>gmcGetter</w:t>
+      </w:r>
+      <w:proofErr w:type="spellEnd"/>
+      <w:r>
+        <w:rPr>
+          <w:rFonts w:ascii="Arial" w:eastAsia="Times New Roman" w:hAnsi="Arial" w:cs="Arial"/>
+          <w:color w:val="222222"/>
+          <w:sz w:val="24"/>
+          <w:szCs w:val="24"/>
+          <w:shd w:val="clear" w:color="auto" w:fill="FFFFFF"/>
+          <w:lang w:eastAsia="en-IE"/>
+        </w:rPr>
+        <w:t xml:space="preserve">, This is a field and is responsible for holding the value of the pressure </w:t>
+      </w:r>
+      <w:proofErr w:type="gramStart"/>
+      <w:r>
+        <w:rPr>
+          <w:rFonts w:ascii="Arial" w:eastAsia="Times New Roman" w:hAnsi="Arial" w:cs="Arial"/>
+          <w:color w:val="222222"/>
+          <w:sz w:val="24"/>
+          <w:szCs w:val="24"/>
+          <w:shd w:val="clear" w:color="auto" w:fill="FFFFFF"/>
+          <w:lang w:eastAsia="en-IE"/>
+        </w:rPr>
+        <w:t>unit .</w:t>
+      </w:r>
+      <w:proofErr w:type="gramEnd"/>
+      <w:r>
+        <w:rPr>
+          <w:rFonts w:ascii="Arial" w:eastAsia="Times New Roman" w:hAnsi="Arial" w:cs="Arial"/>
+          <w:color w:val="222222"/>
+          <w:sz w:val="24"/>
+          <w:szCs w:val="24"/>
+          <w:shd w:val="clear" w:color="auto" w:fill="FFFFFF"/>
+          <w:lang w:eastAsia="en-IE"/>
+        </w:rPr>
+        <w:t xml:space="preserve"> It is a some ip method call, which takes in the consumed service, it has a </w:t>
+      </w:r>
+      <w:proofErr w:type="spellStart"/>
+      <w:r>
+        <w:rPr>
+          <w:rFonts w:ascii="Arial" w:eastAsia="Times New Roman" w:hAnsi="Arial" w:cs="Arial"/>
+          <w:color w:val="222222"/>
+          <w:sz w:val="24"/>
+          <w:szCs w:val="24"/>
+          <w:shd w:val="clear" w:color="auto" w:fill="FFFFFF"/>
+          <w:lang w:eastAsia="en-IE"/>
+        </w:rPr>
+        <w:t>fieldgetter</w:t>
+      </w:r>
+      <w:proofErr w:type="spellEnd"/>
+      <w:r>
+        <w:rPr>
+          <w:rFonts w:ascii="Arial" w:eastAsia="Times New Roman" w:hAnsi="Arial" w:cs="Arial"/>
+          <w:color w:val="222222"/>
+          <w:sz w:val="24"/>
+          <w:szCs w:val="24"/>
+          <w:shd w:val="clear" w:color="auto" w:fill="FFFFFF"/>
+          <w:lang w:eastAsia="en-IE"/>
+        </w:rPr>
+        <w:t xml:space="preserve"> I'd and it calls an </w:t>
+      </w:r>
+      <w:proofErr w:type="spellStart"/>
+      <w:r>
+        <w:rPr>
+          <w:rFonts w:ascii="Arial" w:eastAsia="Times New Roman" w:hAnsi="Arial" w:cs="Arial"/>
+          <w:color w:val="222222"/>
+          <w:sz w:val="24"/>
+          <w:szCs w:val="24"/>
+          <w:shd w:val="clear" w:color="auto" w:fill="FFFFFF"/>
+          <w:lang w:eastAsia="en-IE"/>
+        </w:rPr>
+        <w:t>onfieldgetterresponse</w:t>
+      </w:r>
+      <w:proofErr w:type="spellEnd"/>
+      <w:r>
+        <w:rPr>
+          <w:rFonts w:ascii="Arial" w:eastAsia="Times New Roman" w:hAnsi="Arial" w:cs="Arial"/>
+          <w:color w:val="222222"/>
+          <w:sz w:val="24"/>
+          <w:szCs w:val="24"/>
+          <w:shd w:val="clear" w:color="auto" w:fill="FFFFFF"/>
+          <w:lang w:eastAsia="en-IE"/>
+        </w:rPr>
+        <w:t>.</w:t>
+      </w:r>
+      <w:r>
+        <w:rPr>
+          <w:rFonts w:ascii="Arial" w:eastAsia="Times New Roman" w:hAnsi="Arial" w:cs="Arial"/>
+          <w:color w:val="222222"/>
+          <w:sz w:val="24"/>
+          <w:szCs w:val="24"/>
+          <w:lang w:eastAsia="en-IE"/>
+        </w:rPr>
+        <w:br/>
+      </w:r>
+      <w:r>
+        <w:rPr>
+          <w:rFonts w:ascii="Arial" w:eastAsia="Times New Roman" w:hAnsi="Arial" w:cs="Arial"/>
+          <w:color w:val="222222"/>
+          <w:sz w:val="24"/>
+          <w:szCs w:val="24"/>
+          <w:shd w:val="clear" w:color="auto" w:fill="FFFFFF"/>
+          <w:lang w:eastAsia="en-IE"/>
+        </w:rPr>
+        <w:t xml:space="preserve">I've a getter called </w:t>
+      </w:r>
+      <w:proofErr w:type="spellStart"/>
+      <w:r>
+        <w:rPr>
+          <w:rFonts w:ascii="Arial" w:eastAsia="Times New Roman" w:hAnsi="Arial" w:cs="Arial"/>
+          <w:color w:val="222222"/>
+          <w:sz w:val="24"/>
+          <w:szCs w:val="24"/>
+          <w:shd w:val="clear" w:color="auto" w:fill="FFFFFF"/>
+          <w:lang w:eastAsia="en-IE"/>
+        </w:rPr>
+        <w:t>DanZoneGetter</w:t>
+      </w:r>
+      <w:proofErr w:type="spellEnd"/>
+      <w:r>
+        <w:rPr>
+          <w:rFonts w:ascii="Arial" w:eastAsia="Times New Roman" w:hAnsi="Arial" w:cs="Arial"/>
+          <w:color w:val="222222"/>
+          <w:sz w:val="24"/>
+          <w:szCs w:val="24"/>
+          <w:shd w:val="clear" w:color="auto" w:fill="FFFFFF"/>
+          <w:lang w:eastAsia="en-IE"/>
+        </w:rPr>
+        <w:t xml:space="preserve">. It is a some ip method call which takes in the consumed service, a </w:t>
+      </w:r>
+      <w:proofErr w:type="spellStart"/>
+      <w:r>
+        <w:rPr>
+          <w:rFonts w:ascii="Arial" w:eastAsia="Times New Roman" w:hAnsi="Arial" w:cs="Arial"/>
+          <w:color w:val="222222"/>
+          <w:sz w:val="24"/>
+          <w:szCs w:val="24"/>
+          <w:shd w:val="clear" w:color="auto" w:fill="FFFFFF"/>
+          <w:lang w:eastAsia="en-IE"/>
+        </w:rPr>
+        <w:t>danZoneGetterid</w:t>
+      </w:r>
+      <w:proofErr w:type="spellEnd"/>
+      <w:r>
+        <w:rPr>
+          <w:rFonts w:ascii="Arial" w:eastAsia="Times New Roman" w:hAnsi="Arial" w:cs="Arial"/>
+          <w:color w:val="222222"/>
+          <w:sz w:val="24"/>
+          <w:szCs w:val="24"/>
+          <w:shd w:val="clear" w:color="auto" w:fill="FFFFFF"/>
+          <w:lang w:eastAsia="en-IE"/>
+        </w:rPr>
+        <w:t xml:space="preserve"> and it calls a method called </w:t>
+      </w:r>
+      <w:proofErr w:type="spellStart"/>
+      <w:r>
+        <w:rPr>
+          <w:rFonts w:ascii="Arial" w:eastAsia="Times New Roman" w:hAnsi="Arial" w:cs="Arial"/>
+          <w:color w:val="222222"/>
+          <w:sz w:val="24"/>
+          <w:szCs w:val="24"/>
+          <w:shd w:val="clear" w:color="auto" w:fill="FFFFFF"/>
+          <w:lang w:eastAsia="en-IE"/>
+        </w:rPr>
+        <w:t>OnZoneGetterFesponse</w:t>
+      </w:r>
+      <w:proofErr w:type="spellEnd"/>
+      <w:r>
+        <w:rPr>
+          <w:rFonts w:ascii="Arial" w:eastAsia="Times New Roman" w:hAnsi="Arial" w:cs="Arial"/>
+          <w:color w:val="222222"/>
+          <w:sz w:val="24"/>
+          <w:szCs w:val="24"/>
+          <w:shd w:val="clear" w:color="auto" w:fill="FFFFFF"/>
+          <w:lang w:eastAsia="en-IE"/>
+        </w:rPr>
+        <w:t>.</w:t>
+      </w:r>
+      <w:r>
+        <w:rPr>
+          <w:rFonts w:ascii="Arial" w:eastAsia="Times New Roman" w:hAnsi="Arial" w:cs="Arial"/>
+          <w:color w:val="222222"/>
+          <w:sz w:val="24"/>
+          <w:szCs w:val="24"/>
+          <w:lang w:eastAsia="en-IE"/>
+        </w:rPr>
+        <w:br/>
+      </w:r>
+      <w:r>
+        <w:rPr>
+          <w:rFonts w:ascii="Arial" w:eastAsia="Times New Roman" w:hAnsi="Arial" w:cs="Arial"/>
+          <w:color w:val="222222"/>
+          <w:sz w:val="24"/>
+          <w:szCs w:val="24"/>
+          <w:shd w:val="clear" w:color="auto" w:fill="FFFFFF"/>
+          <w:lang w:eastAsia="en-IE"/>
+        </w:rPr>
+        <w:t xml:space="preserve">I've a </w:t>
+      </w:r>
+      <w:proofErr w:type="spellStart"/>
+      <w:r>
+        <w:rPr>
+          <w:rFonts w:ascii="Arial" w:eastAsia="Times New Roman" w:hAnsi="Arial" w:cs="Arial"/>
+          <w:color w:val="222222"/>
+          <w:sz w:val="24"/>
+          <w:szCs w:val="24"/>
+          <w:shd w:val="clear" w:color="auto" w:fill="FFFFFF"/>
+          <w:lang w:eastAsia="en-IE"/>
+        </w:rPr>
+        <w:t>gmCsetter</w:t>
+      </w:r>
+      <w:proofErr w:type="spellEnd"/>
+      <w:r>
+        <w:rPr>
+          <w:rFonts w:ascii="Arial" w:eastAsia="Times New Roman" w:hAnsi="Arial" w:cs="Arial"/>
+          <w:color w:val="222222"/>
+          <w:sz w:val="24"/>
+          <w:szCs w:val="24"/>
+          <w:shd w:val="clear" w:color="auto" w:fill="FFFFFF"/>
+          <w:lang w:eastAsia="en-IE"/>
+        </w:rPr>
+        <w:t xml:space="preserve"> which is a some ip create method call, which takes in a consumed service, it had a field setter id and it calls an </w:t>
+      </w:r>
+      <w:proofErr w:type="spellStart"/>
+      <w:r>
+        <w:rPr>
+          <w:rFonts w:ascii="Arial" w:eastAsia="Times New Roman" w:hAnsi="Arial" w:cs="Arial"/>
+          <w:color w:val="222222"/>
+          <w:sz w:val="24"/>
+          <w:szCs w:val="24"/>
+          <w:shd w:val="clear" w:color="auto" w:fill="FFFFFF"/>
+          <w:lang w:eastAsia="en-IE"/>
+        </w:rPr>
+        <w:t>onfieldsetterresponse</w:t>
+      </w:r>
+      <w:proofErr w:type="spellEnd"/>
+      <w:r>
+        <w:rPr>
+          <w:rFonts w:ascii="Arial" w:eastAsia="Times New Roman" w:hAnsi="Arial" w:cs="Arial"/>
+          <w:color w:val="222222"/>
+          <w:sz w:val="24"/>
+          <w:szCs w:val="24"/>
+          <w:shd w:val="clear" w:color="auto" w:fill="FFFFFF"/>
+          <w:lang w:eastAsia="en-IE"/>
+        </w:rPr>
+        <w:t>. </w:t>
+      </w:r>
+      <w:r>
+        <w:rPr>
+          <w:rFonts w:ascii="Arial" w:eastAsia="Times New Roman" w:hAnsi="Arial" w:cs="Arial"/>
+          <w:color w:val="222222"/>
+          <w:sz w:val="24"/>
+          <w:szCs w:val="24"/>
+          <w:lang w:eastAsia="en-IE"/>
+        </w:rPr>
+        <w:br/>
+      </w:r>
+      <w:proofErr w:type="spellStart"/>
+      <w:r>
+        <w:rPr>
+          <w:rFonts w:ascii="Arial" w:eastAsia="Times New Roman" w:hAnsi="Arial" w:cs="Arial"/>
+          <w:color w:val="222222"/>
+          <w:sz w:val="24"/>
+          <w:szCs w:val="24"/>
+          <w:shd w:val="clear" w:color="auto" w:fill="FFFFFF"/>
+          <w:lang w:eastAsia="en-IE"/>
+        </w:rPr>
+        <w:t>DanGetter</w:t>
+      </w:r>
+      <w:proofErr w:type="spellEnd"/>
+      <w:r>
+        <w:rPr>
+          <w:rFonts w:ascii="Arial" w:eastAsia="Times New Roman" w:hAnsi="Arial" w:cs="Arial"/>
+          <w:color w:val="222222"/>
+          <w:sz w:val="24"/>
+          <w:szCs w:val="24"/>
+          <w:shd w:val="clear" w:color="auto" w:fill="FFFFFF"/>
+          <w:lang w:eastAsia="en-IE"/>
+        </w:rPr>
+        <w:t xml:space="preserve"> is responsible for getting the current value of the danger limit set by the server. It takes in a </w:t>
+      </w:r>
+      <w:proofErr w:type="spellStart"/>
+      <w:proofErr w:type="gramStart"/>
+      <w:r>
+        <w:rPr>
+          <w:rFonts w:ascii="Arial" w:eastAsia="Times New Roman" w:hAnsi="Arial" w:cs="Arial"/>
+          <w:color w:val="222222"/>
+          <w:sz w:val="24"/>
+          <w:szCs w:val="24"/>
+          <w:shd w:val="clear" w:color="auto" w:fill="FFFFFF"/>
+          <w:lang w:eastAsia="en-IE"/>
+        </w:rPr>
+        <w:t>csi</w:t>
+      </w:r>
+      <w:proofErr w:type="spellEnd"/>
+      <w:r>
+        <w:rPr>
+          <w:rFonts w:ascii="Arial" w:eastAsia="Times New Roman" w:hAnsi="Arial" w:cs="Arial"/>
+          <w:color w:val="222222"/>
+          <w:sz w:val="24"/>
+          <w:szCs w:val="24"/>
+          <w:shd w:val="clear" w:color="auto" w:fill="FFFFFF"/>
+          <w:lang w:eastAsia="en-IE"/>
+        </w:rPr>
+        <w:t>,  consumed</w:t>
+      </w:r>
+      <w:proofErr w:type="gramEnd"/>
+      <w:r>
+        <w:rPr>
+          <w:rFonts w:ascii="Arial" w:eastAsia="Times New Roman" w:hAnsi="Arial" w:cs="Arial"/>
+          <w:color w:val="222222"/>
+          <w:sz w:val="24"/>
+          <w:szCs w:val="24"/>
+          <w:shd w:val="clear" w:color="auto" w:fill="FFFFFF"/>
+          <w:lang w:eastAsia="en-IE"/>
+        </w:rPr>
+        <w:t xml:space="preserve"> service a </w:t>
+      </w:r>
+      <w:proofErr w:type="spellStart"/>
+      <w:r>
+        <w:rPr>
+          <w:rFonts w:ascii="Arial" w:eastAsia="Times New Roman" w:hAnsi="Arial" w:cs="Arial"/>
+          <w:color w:val="222222"/>
+          <w:sz w:val="24"/>
+          <w:szCs w:val="24"/>
+          <w:shd w:val="clear" w:color="auto" w:fill="FFFFFF"/>
+          <w:lang w:eastAsia="en-IE"/>
+        </w:rPr>
+        <w:t>DanGetter</w:t>
+      </w:r>
+      <w:proofErr w:type="spellEnd"/>
+      <w:r>
+        <w:rPr>
+          <w:rFonts w:ascii="Arial" w:eastAsia="Times New Roman" w:hAnsi="Arial" w:cs="Arial"/>
+          <w:color w:val="222222"/>
+          <w:sz w:val="24"/>
+          <w:szCs w:val="24"/>
+          <w:shd w:val="clear" w:color="auto" w:fill="FFFFFF"/>
+          <w:lang w:eastAsia="en-IE"/>
+        </w:rPr>
+        <w:t xml:space="preserve"> value and it calls a method called </w:t>
+      </w:r>
+      <w:proofErr w:type="spellStart"/>
+      <w:r>
+        <w:rPr>
+          <w:rFonts w:ascii="Arial" w:eastAsia="Times New Roman" w:hAnsi="Arial" w:cs="Arial"/>
+          <w:color w:val="222222"/>
+          <w:sz w:val="24"/>
+          <w:szCs w:val="24"/>
+          <w:shd w:val="clear" w:color="auto" w:fill="FFFFFF"/>
+          <w:lang w:eastAsia="en-IE"/>
+        </w:rPr>
+        <w:t>onDanFieldGetter</w:t>
+      </w:r>
+      <w:proofErr w:type="spellEnd"/>
+      <w:r>
+        <w:rPr>
+          <w:rFonts w:ascii="Arial" w:eastAsia="Times New Roman" w:hAnsi="Arial" w:cs="Arial"/>
+          <w:color w:val="222222"/>
+          <w:sz w:val="24"/>
+          <w:szCs w:val="24"/>
+          <w:shd w:val="clear" w:color="auto" w:fill="FFFFFF"/>
+          <w:lang w:eastAsia="en-IE"/>
+        </w:rPr>
+        <w:t xml:space="preserve"> response.</w:t>
+      </w:r>
+      <w:r>
+        <w:rPr>
+          <w:rFonts w:ascii="Arial" w:eastAsia="Times New Roman" w:hAnsi="Arial" w:cs="Arial"/>
+          <w:color w:val="222222"/>
+          <w:sz w:val="24"/>
+          <w:szCs w:val="24"/>
+          <w:lang w:eastAsia="en-IE"/>
+        </w:rPr>
+        <w:br/>
+      </w:r>
+      <w:proofErr w:type="spellStart"/>
+      <w:r>
+        <w:rPr>
+          <w:rFonts w:ascii="Arial" w:eastAsia="Times New Roman" w:hAnsi="Arial" w:cs="Arial"/>
+          <w:color w:val="222222"/>
+          <w:sz w:val="24"/>
+          <w:szCs w:val="24"/>
+          <w:shd w:val="clear" w:color="auto" w:fill="FFFFFF"/>
+          <w:lang w:eastAsia="en-IE"/>
+        </w:rPr>
+        <w:t>ResetFault</w:t>
+      </w:r>
+      <w:proofErr w:type="spellEnd"/>
+      <w:r>
+        <w:rPr>
+          <w:rFonts w:ascii="Arial" w:eastAsia="Times New Roman" w:hAnsi="Arial" w:cs="Arial"/>
+          <w:color w:val="222222"/>
+          <w:sz w:val="24"/>
+          <w:szCs w:val="24"/>
+          <w:shd w:val="clear" w:color="auto" w:fill="FFFFFF"/>
+          <w:lang w:eastAsia="en-IE"/>
+        </w:rPr>
+        <w:t xml:space="preserve"> code setter is calling a </w:t>
+      </w:r>
+      <w:proofErr w:type="spellStart"/>
+      <w:r>
+        <w:rPr>
+          <w:rFonts w:ascii="Arial" w:eastAsia="Times New Roman" w:hAnsi="Arial" w:cs="Arial"/>
+          <w:color w:val="222222"/>
+          <w:sz w:val="24"/>
+          <w:szCs w:val="24"/>
+          <w:shd w:val="clear" w:color="auto" w:fill="FFFFFF"/>
+          <w:lang w:eastAsia="en-IE"/>
+        </w:rPr>
+        <w:t>someipmethod</w:t>
+      </w:r>
+      <w:proofErr w:type="spellEnd"/>
+      <w:r>
+        <w:rPr>
+          <w:rFonts w:ascii="Arial" w:eastAsia="Times New Roman" w:hAnsi="Arial" w:cs="Arial"/>
+          <w:color w:val="222222"/>
+          <w:sz w:val="24"/>
+          <w:szCs w:val="24"/>
+          <w:shd w:val="clear" w:color="auto" w:fill="FFFFFF"/>
+          <w:lang w:eastAsia="en-IE"/>
+        </w:rPr>
+        <w:t xml:space="preserve"> call with a </w:t>
+      </w:r>
+      <w:proofErr w:type="spellStart"/>
+      <w:r>
+        <w:rPr>
+          <w:rFonts w:ascii="Arial" w:eastAsia="Times New Roman" w:hAnsi="Arial" w:cs="Arial"/>
+          <w:color w:val="222222"/>
+          <w:sz w:val="24"/>
+          <w:szCs w:val="24"/>
+          <w:shd w:val="clear" w:color="auto" w:fill="FFFFFF"/>
+          <w:lang w:eastAsia="en-IE"/>
+        </w:rPr>
+        <w:t>resetsetterid</w:t>
+      </w:r>
+      <w:proofErr w:type="spellEnd"/>
+      <w:r>
+        <w:rPr>
+          <w:rFonts w:ascii="Arial" w:eastAsia="Times New Roman" w:hAnsi="Arial" w:cs="Arial"/>
+          <w:color w:val="222222"/>
+          <w:sz w:val="24"/>
+          <w:szCs w:val="24"/>
+          <w:shd w:val="clear" w:color="auto" w:fill="FFFFFF"/>
+          <w:lang w:eastAsia="en-IE"/>
+        </w:rPr>
+        <w:t xml:space="preserve"> and a method called </w:t>
+      </w:r>
+      <w:proofErr w:type="spellStart"/>
+      <w:r>
+        <w:rPr>
+          <w:rFonts w:ascii="Arial" w:eastAsia="Times New Roman" w:hAnsi="Arial" w:cs="Arial"/>
+          <w:color w:val="222222"/>
+          <w:sz w:val="24"/>
+          <w:szCs w:val="24"/>
+          <w:shd w:val="clear" w:color="auto" w:fill="FFFFFF"/>
+          <w:lang w:eastAsia="en-IE"/>
+        </w:rPr>
+        <w:t>onfieldreset</w:t>
+      </w:r>
+      <w:proofErr w:type="spellEnd"/>
+      <w:r>
+        <w:rPr>
+          <w:rFonts w:ascii="Arial" w:eastAsia="Times New Roman" w:hAnsi="Arial" w:cs="Arial"/>
+          <w:color w:val="222222"/>
+          <w:sz w:val="24"/>
+          <w:szCs w:val="24"/>
+          <w:shd w:val="clear" w:color="auto" w:fill="FFFFFF"/>
+          <w:lang w:eastAsia="en-IE"/>
+        </w:rPr>
+        <w:t xml:space="preserve"> response. This is used to get if the button called reset has been pressed by the client.</w:t>
+      </w:r>
+      <w:r>
+        <w:rPr>
+          <w:rFonts w:ascii="Arial" w:eastAsia="Times New Roman" w:hAnsi="Arial" w:cs="Arial"/>
+          <w:color w:val="222222"/>
+          <w:sz w:val="24"/>
+          <w:szCs w:val="24"/>
+          <w:lang w:eastAsia="en-IE"/>
+        </w:rPr>
+        <w:br/>
+      </w:r>
+      <w:proofErr w:type="spellStart"/>
+      <w:r>
+        <w:rPr>
+          <w:rFonts w:ascii="Arial" w:eastAsia="Times New Roman" w:hAnsi="Arial" w:cs="Arial"/>
+          <w:color w:val="222222"/>
+          <w:sz w:val="24"/>
+          <w:szCs w:val="24"/>
+          <w:shd w:val="clear" w:color="auto" w:fill="FFFFFF"/>
+          <w:lang w:eastAsia="en-IE"/>
+        </w:rPr>
+        <w:t>Thesetdangerlimitlow</w:t>
+      </w:r>
+      <w:proofErr w:type="spellEnd"/>
+      <w:r>
+        <w:rPr>
+          <w:rFonts w:ascii="Arial" w:eastAsia="Times New Roman" w:hAnsi="Arial" w:cs="Arial"/>
+          <w:color w:val="222222"/>
+          <w:sz w:val="24"/>
+          <w:szCs w:val="24"/>
+          <w:shd w:val="clear" w:color="auto" w:fill="FFFFFF"/>
+          <w:lang w:eastAsia="en-IE"/>
+        </w:rPr>
+        <w:t xml:space="preserve"> is the method responsible for the </w:t>
+      </w:r>
+      <w:proofErr w:type="spellStart"/>
+      <w:r>
+        <w:rPr>
+          <w:rFonts w:ascii="Arial" w:eastAsia="Times New Roman" w:hAnsi="Arial" w:cs="Arial"/>
+          <w:color w:val="222222"/>
+          <w:sz w:val="24"/>
+          <w:szCs w:val="24"/>
+          <w:shd w:val="clear" w:color="auto" w:fill="FFFFFF"/>
+          <w:lang w:eastAsia="en-IE"/>
+        </w:rPr>
+        <w:t>dangerlimitsetter</w:t>
+      </w:r>
+      <w:proofErr w:type="spellEnd"/>
+      <w:r>
+        <w:rPr>
+          <w:rFonts w:ascii="Arial" w:eastAsia="Times New Roman" w:hAnsi="Arial" w:cs="Arial"/>
+          <w:color w:val="222222"/>
+          <w:sz w:val="24"/>
+          <w:szCs w:val="24"/>
+          <w:shd w:val="clear" w:color="auto" w:fill="FFFFFF"/>
+          <w:lang w:eastAsia="en-IE"/>
+        </w:rPr>
+        <w:t xml:space="preserve"> when a user presses the button 4 on the keyboard. It takes in an I'd of </w:t>
+      </w:r>
+      <w:proofErr w:type="spellStart"/>
+      <w:r>
+        <w:rPr>
+          <w:rFonts w:ascii="Arial" w:eastAsia="Times New Roman" w:hAnsi="Arial" w:cs="Arial"/>
+          <w:color w:val="222222"/>
+          <w:sz w:val="24"/>
+          <w:szCs w:val="24"/>
+          <w:shd w:val="clear" w:color="auto" w:fill="FFFFFF"/>
+          <w:lang w:eastAsia="en-IE"/>
+        </w:rPr>
+        <w:t>setdangerlimitlowID</w:t>
+      </w:r>
+      <w:proofErr w:type="spellEnd"/>
+      <w:r>
+        <w:rPr>
+          <w:rFonts w:ascii="Arial" w:eastAsia="Times New Roman" w:hAnsi="Arial" w:cs="Arial"/>
+          <w:color w:val="222222"/>
+          <w:sz w:val="24"/>
+          <w:szCs w:val="24"/>
+          <w:shd w:val="clear" w:color="auto" w:fill="FFFFFF"/>
+          <w:lang w:eastAsia="en-IE"/>
+        </w:rPr>
+        <w:t xml:space="preserve"> and a method called </w:t>
+      </w:r>
+      <w:proofErr w:type="spellStart"/>
+      <w:r>
+        <w:rPr>
+          <w:rFonts w:ascii="Arial" w:eastAsia="Times New Roman" w:hAnsi="Arial" w:cs="Arial"/>
+          <w:color w:val="222222"/>
+          <w:sz w:val="24"/>
+          <w:szCs w:val="24"/>
+          <w:shd w:val="clear" w:color="auto" w:fill="FFFFFF"/>
+          <w:lang w:eastAsia="en-IE"/>
+        </w:rPr>
+        <w:t>onDanfortyresponse</w:t>
+      </w:r>
+      <w:proofErr w:type="spellEnd"/>
+      <w:r>
+        <w:rPr>
+          <w:rFonts w:ascii="Arial" w:eastAsia="Times New Roman" w:hAnsi="Arial" w:cs="Arial"/>
+          <w:color w:val="222222"/>
+          <w:sz w:val="24"/>
+          <w:szCs w:val="24"/>
+          <w:shd w:val="clear" w:color="auto" w:fill="FFFFFF"/>
+          <w:lang w:eastAsia="en-IE"/>
+        </w:rPr>
+        <w:t xml:space="preserve"> </w:t>
+      </w:r>
+      <w:proofErr w:type="spellStart"/>
+      <w:r>
+        <w:rPr>
+          <w:rFonts w:ascii="Arial" w:eastAsia="Times New Roman" w:hAnsi="Arial" w:cs="Arial"/>
+          <w:color w:val="222222"/>
+          <w:sz w:val="24"/>
+          <w:szCs w:val="24"/>
+          <w:shd w:val="clear" w:color="auto" w:fill="FFFFFF"/>
+          <w:lang w:eastAsia="en-IE"/>
+        </w:rPr>
+        <w:t>Thesetdangerlimithigh</w:t>
+      </w:r>
+      <w:proofErr w:type="spellEnd"/>
+      <w:r>
+        <w:rPr>
+          <w:rFonts w:ascii="Arial" w:eastAsia="Times New Roman" w:hAnsi="Arial" w:cs="Arial"/>
+          <w:color w:val="222222"/>
+          <w:sz w:val="24"/>
+          <w:szCs w:val="24"/>
+          <w:shd w:val="clear" w:color="auto" w:fill="FFFFFF"/>
+          <w:lang w:eastAsia="en-IE"/>
+        </w:rPr>
+        <w:t xml:space="preserve"> is the method responsible for the </w:t>
+      </w:r>
+      <w:proofErr w:type="spellStart"/>
+      <w:r>
+        <w:rPr>
+          <w:rFonts w:ascii="Arial" w:eastAsia="Times New Roman" w:hAnsi="Arial" w:cs="Arial"/>
+          <w:color w:val="222222"/>
+          <w:sz w:val="24"/>
+          <w:szCs w:val="24"/>
+          <w:shd w:val="clear" w:color="auto" w:fill="FFFFFF"/>
+          <w:lang w:eastAsia="en-IE"/>
+        </w:rPr>
+        <w:t>dangerlimitsetter</w:t>
+      </w:r>
+      <w:proofErr w:type="spellEnd"/>
+      <w:r>
+        <w:rPr>
+          <w:rFonts w:ascii="Arial" w:eastAsia="Times New Roman" w:hAnsi="Arial" w:cs="Arial"/>
+          <w:color w:val="222222"/>
+          <w:sz w:val="24"/>
+          <w:szCs w:val="24"/>
+          <w:shd w:val="clear" w:color="auto" w:fill="FFFFFF"/>
+          <w:lang w:eastAsia="en-IE"/>
+        </w:rPr>
+        <w:t xml:space="preserve"> when a user presses the button 5 on the keyboard. It takes in an I'd of </w:t>
+      </w:r>
+      <w:proofErr w:type="spellStart"/>
+      <w:r>
+        <w:rPr>
+          <w:rFonts w:ascii="Arial" w:eastAsia="Times New Roman" w:hAnsi="Arial" w:cs="Arial"/>
+          <w:color w:val="222222"/>
+          <w:sz w:val="24"/>
+          <w:szCs w:val="24"/>
+          <w:shd w:val="clear" w:color="auto" w:fill="FFFFFF"/>
+          <w:lang w:eastAsia="en-IE"/>
+        </w:rPr>
+        <w:t>setdangerlimithighID</w:t>
+      </w:r>
+      <w:proofErr w:type="spellEnd"/>
+      <w:r>
+        <w:rPr>
+          <w:rFonts w:ascii="Arial" w:eastAsia="Times New Roman" w:hAnsi="Arial" w:cs="Arial"/>
+          <w:color w:val="222222"/>
+          <w:sz w:val="24"/>
+          <w:szCs w:val="24"/>
+          <w:shd w:val="clear" w:color="auto" w:fill="FFFFFF"/>
+          <w:lang w:eastAsia="en-IE"/>
+        </w:rPr>
+        <w:t xml:space="preserve"> and a method called </w:t>
+      </w:r>
+      <w:proofErr w:type="spellStart"/>
+      <w:r>
+        <w:rPr>
+          <w:rFonts w:ascii="Arial" w:eastAsia="Times New Roman" w:hAnsi="Arial" w:cs="Arial"/>
+          <w:color w:val="222222"/>
+          <w:sz w:val="24"/>
+          <w:szCs w:val="24"/>
+          <w:shd w:val="clear" w:color="auto" w:fill="FFFFFF"/>
+          <w:lang w:eastAsia="en-IE"/>
+        </w:rPr>
+        <w:t>onDanfiftyresponse</w:t>
+      </w:r>
+      <w:proofErr w:type="spellEnd"/>
+      <w:r>
+        <w:rPr>
+          <w:rFonts w:ascii="Arial" w:eastAsia="Times New Roman" w:hAnsi="Arial" w:cs="Arial"/>
+          <w:color w:val="222222"/>
+          <w:sz w:val="24"/>
+          <w:szCs w:val="24"/>
+          <w:lang w:eastAsia="en-IE"/>
+        </w:rPr>
+        <w:br/>
+      </w:r>
+      <w:proofErr w:type="spellStart"/>
+      <w:r>
+        <w:rPr>
+          <w:rFonts w:ascii="Arial" w:eastAsia="Times New Roman" w:hAnsi="Arial" w:cs="Arial"/>
+          <w:color w:val="222222"/>
+          <w:sz w:val="24"/>
+          <w:szCs w:val="24"/>
+          <w:shd w:val="clear" w:color="auto" w:fill="FFFFFF"/>
+          <w:lang w:eastAsia="en-IE"/>
+        </w:rPr>
+        <w:t>Dangermc</w:t>
+      </w:r>
+      <w:proofErr w:type="spellEnd"/>
+      <w:r>
+        <w:rPr>
+          <w:rFonts w:ascii="Arial" w:eastAsia="Times New Roman" w:hAnsi="Arial" w:cs="Arial"/>
+          <w:color w:val="222222"/>
+          <w:sz w:val="24"/>
+          <w:szCs w:val="24"/>
+          <w:shd w:val="clear" w:color="auto" w:fill="FFFFFF"/>
+          <w:lang w:eastAsia="en-IE"/>
+        </w:rPr>
+        <w:t xml:space="preserve"> is a </w:t>
+      </w:r>
+      <w:proofErr w:type="spellStart"/>
+      <w:r>
+        <w:rPr>
+          <w:rFonts w:ascii="Arial" w:eastAsia="Times New Roman" w:hAnsi="Arial" w:cs="Arial"/>
+          <w:color w:val="222222"/>
+          <w:sz w:val="24"/>
+          <w:szCs w:val="24"/>
+          <w:shd w:val="clear" w:color="auto" w:fill="FFFFFF"/>
+          <w:lang w:eastAsia="en-IE"/>
+        </w:rPr>
+        <w:t>someipcreatemethodcall</w:t>
+      </w:r>
+      <w:proofErr w:type="spellEnd"/>
+      <w:r>
+        <w:rPr>
+          <w:rFonts w:ascii="Arial" w:eastAsia="Times New Roman" w:hAnsi="Arial" w:cs="Arial"/>
+          <w:color w:val="222222"/>
+          <w:sz w:val="24"/>
+          <w:szCs w:val="24"/>
+          <w:shd w:val="clear" w:color="auto" w:fill="FFFFFF"/>
+          <w:lang w:eastAsia="en-IE"/>
+        </w:rPr>
+        <w:t xml:space="preserve">, it takes in the </w:t>
+      </w:r>
+      <w:proofErr w:type="spellStart"/>
+      <w:r>
+        <w:rPr>
+          <w:rFonts w:ascii="Arial" w:eastAsia="Times New Roman" w:hAnsi="Arial" w:cs="Arial"/>
+          <w:color w:val="222222"/>
+          <w:sz w:val="24"/>
+          <w:szCs w:val="24"/>
+          <w:shd w:val="clear" w:color="auto" w:fill="FFFFFF"/>
+          <w:lang w:eastAsia="en-IE"/>
+        </w:rPr>
+        <w:t>csi</w:t>
+      </w:r>
+      <w:proofErr w:type="spellEnd"/>
+      <w:r>
+        <w:rPr>
+          <w:rFonts w:ascii="Arial" w:eastAsia="Times New Roman" w:hAnsi="Arial" w:cs="Arial"/>
+          <w:color w:val="222222"/>
+          <w:sz w:val="24"/>
+          <w:szCs w:val="24"/>
+          <w:shd w:val="clear" w:color="auto" w:fill="FFFFFF"/>
+          <w:lang w:eastAsia="en-IE"/>
+        </w:rPr>
+        <w:t xml:space="preserve">, the number 12 as </w:t>
+      </w:r>
+      <w:proofErr w:type="gramStart"/>
+      <w:r>
+        <w:rPr>
+          <w:rFonts w:ascii="Arial" w:eastAsia="Times New Roman" w:hAnsi="Arial" w:cs="Arial"/>
+          <w:color w:val="222222"/>
+          <w:sz w:val="24"/>
+          <w:szCs w:val="24"/>
+          <w:shd w:val="clear" w:color="auto" w:fill="FFFFFF"/>
+          <w:lang w:eastAsia="en-IE"/>
+        </w:rPr>
+        <w:t>setter  and</w:t>
+      </w:r>
+      <w:proofErr w:type="gramEnd"/>
+      <w:r>
+        <w:rPr>
+          <w:rFonts w:ascii="Arial" w:eastAsia="Times New Roman" w:hAnsi="Arial" w:cs="Arial"/>
+          <w:color w:val="222222"/>
+          <w:sz w:val="24"/>
+          <w:szCs w:val="24"/>
+          <w:shd w:val="clear" w:color="auto" w:fill="FFFFFF"/>
+          <w:lang w:eastAsia="en-IE"/>
+        </w:rPr>
+        <w:t xml:space="preserve"> it calls </w:t>
+      </w:r>
+      <w:proofErr w:type="spellStart"/>
+      <w:r>
+        <w:rPr>
+          <w:rFonts w:ascii="Arial" w:eastAsia="Times New Roman" w:hAnsi="Arial" w:cs="Arial"/>
+          <w:color w:val="222222"/>
+          <w:sz w:val="24"/>
+          <w:szCs w:val="24"/>
+          <w:shd w:val="clear" w:color="auto" w:fill="FFFFFF"/>
+          <w:lang w:eastAsia="en-IE"/>
+        </w:rPr>
+        <w:t>ondangerresponse</w:t>
+      </w:r>
+      <w:proofErr w:type="spellEnd"/>
+      <w:r>
+        <w:rPr>
+          <w:rFonts w:ascii="Arial" w:eastAsia="Times New Roman" w:hAnsi="Arial" w:cs="Arial"/>
+          <w:color w:val="222222"/>
+          <w:sz w:val="24"/>
+          <w:szCs w:val="24"/>
+          <w:shd w:val="clear" w:color="auto" w:fill="FFFFFF"/>
+          <w:lang w:eastAsia="en-IE"/>
+        </w:rPr>
+        <w:t xml:space="preserve"> method.</w:t>
+      </w:r>
+      <w:r>
+        <w:rPr>
+          <w:rFonts w:ascii="Arial" w:eastAsia="Times New Roman" w:hAnsi="Arial" w:cs="Arial"/>
+          <w:color w:val="222222"/>
+          <w:sz w:val="24"/>
+          <w:szCs w:val="24"/>
+          <w:lang w:eastAsia="en-IE"/>
+        </w:rPr>
+        <w:br/>
+      </w:r>
+      <w:r>
+        <w:rPr>
+          <w:rFonts w:ascii="Arial" w:eastAsia="Times New Roman" w:hAnsi="Arial" w:cs="Arial"/>
+          <w:color w:val="222222"/>
+          <w:sz w:val="24"/>
+          <w:szCs w:val="24"/>
+          <w:lang w:eastAsia="en-IE"/>
+        </w:rPr>
+        <w:br/>
+      </w:r>
+      <w:proofErr w:type="spellStart"/>
+      <w:r>
+        <w:rPr>
+          <w:rFonts w:ascii="Arial" w:eastAsia="Times New Roman" w:hAnsi="Arial" w:cs="Arial"/>
+          <w:color w:val="222222"/>
+          <w:sz w:val="24"/>
+          <w:szCs w:val="24"/>
+          <w:shd w:val="clear" w:color="auto" w:fill="FFFFFF"/>
+          <w:lang w:eastAsia="en-IE"/>
+        </w:rPr>
+        <w:t>SomeIpsetData</w:t>
+      </w:r>
+      <w:proofErr w:type="spellEnd"/>
+      <w:r>
+        <w:rPr>
+          <w:rFonts w:ascii="Arial" w:eastAsia="Times New Roman" w:hAnsi="Arial" w:cs="Arial"/>
+          <w:color w:val="222222"/>
+          <w:sz w:val="24"/>
+          <w:szCs w:val="24"/>
+          <w:shd w:val="clear" w:color="auto" w:fill="FFFFFF"/>
+          <w:lang w:eastAsia="en-IE"/>
+        </w:rPr>
+        <w:t xml:space="preserve"> method takes in the </w:t>
+      </w:r>
+      <w:proofErr w:type="spellStart"/>
+      <w:r>
+        <w:rPr>
+          <w:rFonts w:ascii="Arial" w:eastAsia="Times New Roman" w:hAnsi="Arial" w:cs="Arial"/>
+          <w:color w:val="222222"/>
+          <w:sz w:val="24"/>
+          <w:szCs w:val="24"/>
+          <w:shd w:val="clear" w:color="auto" w:fill="FFFFFF"/>
+          <w:lang w:eastAsia="en-IE"/>
+        </w:rPr>
+        <w:t>dangermc</w:t>
+      </w:r>
+      <w:proofErr w:type="spellEnd"/>
+      <w:r>
+        <w:rPr>
+          <w:rFonts w:ascii="Arial" w:eastAsia="Times New Roman" w:hAnsi="Arial" w:cs="Arial"/>
+          <w:color w:val="222222"/>
+          <w:sz w:val="24"/>
+          <w:szCs w:val="24"/>
+          <w:shd w:val="clear" w:color="auto" w:fill="FFFFFF"/>
+          <w:lang w:eastAsia="en-IE"/>
+        </w:rPr>
+        <w:t xml:space="preserve">, </w:t>
+      </w:r>
+      <w:proofErr w:type="spellStart"/>
+      <w:r>
+        <w:rPr>
+          <w:rFonts w:ascii="Arial" w:eastAsia="Times New Roman" w:hAnsi="Arial" w:cs="Arial"/>
+          <w:color w:val="222222"/>
+          <w:sz w:val="24"/>
+          <w:szCs w:val="24"/>
+          <w:shd w:val="clear" w:color="auto" w:fill="FFFFFF"/>
+          <w:lang w:eastAsia="en-IE"/>
+        </w:rPr>
+        <w:t>elcount</w:t>
+      </w:r>
+      <w:proofErr w:type="spellEnd"/>
+      <w:r>
+        <w:rPr>
+          <w:rFonts w:ascii="Arial" w:eastAsia="Times New Roman" w:hAnsi="Arial" w:cs="Arial"/>
+          <w:color w:val="222222"/>
+          <w:sz w:val="24"/>
+          <w:szCs w:val="24"/>
+          <w:shd w:val="clear" w:color="auto" w:fill="FFFFFF"/>
+          <w:lang w:eastAsia="en-IE"/>
+        </w:rPr>
+        <w:t xml:space="preserve"> payload and the payload itself. Then I call the </w:t>
+      </w:r>
+      <w:proofErr w:type="spellStart"/>
+      <w:r>
+        <w:rPr>
+          <w:rFonts w:ascii="Arial" w:eastAsia="Times New Roman" w:hAnsi="Arial" w:cs="Arial"/>
+          <w:color w:val="222222"/>
+          <w:sz w:val="24"/>
+          <w:szCs w:val="24"/>
+          <w:shd w:val="clear" w:color="auto" w:fill="FFFFFF"/>
+          <w:lang w:eastAsia="en-IE"/>
+        </w:rPr>
+        <w:t>checkforsomeipdata</w:t>
+      </w:r>
+      <w:proofErr w:type="spellEnd"/>
+      <w:r>
+        <w:rPr>
+          <w:rFonts w:ascii="Arial" w:eastAsia="Times New Roman" w:hAnsi="Arial" w:cs="Arial"/>
+          <w:color w:val="222222"/>
+          <w:sz w:val="24"/>
+          <w:szCs w:val="24"/>
+          <w:shd w:val="clear" w:color="auto" w:fill="FFFFFF"/>
+          <w:lang w:eastAsia="en-IE"/>
+        </w:rPr>
+        <w:t>.</w:t>
+      </w:r>
+      <w:r>
+        <w:rPr>
+          <w:rFonts w:ascii="Arial" w:eastAsia="Times New Roman" w:hAnsi="Arial" w:cs="Arial"/>
+          <w:color w:val="222222"/>
+          <w:sz w:val="24"/>
+          <w:szCs w:val="24"/>
+          <w:lang w:eastAsia="en-IE"/>
+        </w:rPr>
+        <w:br/>
+      </w:r>
+      <w:r>
+        <w:rPr>
+          <w:rFonts w:ascii="Arial" w:eastAsia="Times New Roman" w:hAnsi="Arial" w:cs="Arial"/>
+          <w:color w:val="222222"/>
+          <w:sz w:val="24"/>
+          <w:szCs w:val="24"/>
+          <w:shd w:val="clear" w:color="auto" w:fill="FFFFFF"/>
+          <w:lang w:eastAsia="en-IE"/>
+        </w:rPr>
+        <w:t xml:space="preserve">I then create an event group called </w:t>
+      </w:r>
+      <w:proofErr w:type="spellStart"/>
+      <w:r>
+        <w:rPr>
+          <w:rFonts w:ascii="Arial" w:eastAsia="Times New Roman" w:hAnsi="Arial" w:cs="Arial"/>
+          <w:color w:val="222222"/>
+          <w:sz w:val="24"/>
+          <w:szCs w:val="24"/>
+          <w:shd w:val="clear" w:color="auto" w:fill="FFFFFF"/>
+          <w:lang w:eastAsia="en-IE"/>
+        </w:rPr>
+        <w:t>ceg</w:t>
+      </w:r>
+      <w:proofErr w:type="spellEnd"/>
+      <w:r>
+        <w:rPr>
+          <w:rFonts w:ascii="Arial" w:eastAsia="Times New Roman" w:hAnsi="Arial" w:cs="Arial"/>
+          <w:color w:val="222222"/>
+          <w:sz w:val="24"/>
+          <w:szCs w:val="24"/>
+          <w:shd w:val="clear" w:color="auto" w:fill="FFFFFF"/>
+          <w:lang w:eastAsia="en-IE"/>
+        </w:rPr>
+        <w:t xml:space="preserve"> I add </w:t>
+      </w:r>
+      <w:proofErr w:type="spellStart"/>
+      <w:r>
+        <w:rPr>
+          <w:rFonts w:ascii="Arial" w:eastAsia="Times New Roman" w:hAnsi="Arial" w:cs="Arial"/>
+          <w:color w:val="222222"/>
+          <w:sz w:val="24"/>
+          <w:szCs w:val="24"/>
+          <w:shd w:val="clear" w:color="auto" w:fill="FFFFFF"/>
+          <w:lang w:eastAsia="en-IE"/>
+        </w:rPr>
+        <w:t>csi</w:t>
+      </w:r>
+      <w:proofErr w:type="spellEnd"/>
+      <w:r>
+        <w:rPr>
+          <w:rFonts w:ascii="Arial" w:eastAsia="Times New Roman" w:hAnsi="Arial" w:cs="Arial"/>
+          <w:color w:val="222222"/>
+          <w:sz w:val="24"/>
+          <w:szCs w:val="24"/>
+          <w:shd w:val="clear" w:color="auto" w:fill="FFFFFF"/>
+          <w:lang w:eastAsia="en-IE"/>
+        </w:rPr>
+        <w:t xml:space="preserve"> and is 1 to the event group</w:t>
+      </w:r>
+      <w:r>
+        <w:rPr>
+          <w:rFonts w:ascii="Arial" w:eastAsia="Times New Roman" w:hAnsi="Arial" w:cs="Arial"/>
+          <w:color w:val="222222"/>
+          <w:sz w:val="24"/>
+          <w:szCs w:val="24"/>
+          <w:lang w:eastAsia="en-IE"/>
+        </w:rPr>
+        <w:br/>
+      </w:r>
+      <w:proofErr w:type="spellStart"/>
+      <w:r>
+        <w:rPr>
+          <w:rFonts w:ascii="Arial" w:eastAsia="Times New Roman" w:hAnsi="Arial" w:cs="Arial"/>
+          <w:color w:val="222222"/>
+          <w:sz w:val="24"/>
+          <w:szCs w:val="24"/>
+          <w:shd w:val="clear" w:color="auto" w:fill="FFFFFF"/>
+          <w:lang w:eastAsia="en-IE"/>
+        </w:rPr>
+        <w:t>Cev</w:t>
+      </w:r>
+      <w:proofErr w:type="spellEnd"/>
+      <w:r>
+        <w:rPr>
+          <w:rFonts w:ascii="Arial" w:eastAsia="Times New Roman" w:hAnsi="Arial" w:cs="Arial"/>
+          <w:color w:val="222222"/>
+          <w:sz w:val="24"/>
+          <w:szCs w:val="24"/>
+          <w:shd w:val="clear" w:color="auto" w:fill="FFFFFF"/>
+          <w:lang w:eastAsia="en-IE"/>
+        </w:rPr>
+        <w:t xml:space="preserve"> is </w:t>
+      </w:r>
+      <w:proofErr w:type="spellStart"/>
+      <w:r>
+        <w:rPr>
+          <w:rFonts w:ascii="Arial" w:eastAsia="Times New Roman" w:hAnsi="Arial" w:cs="Arial"/>
+          <w:color w:val="222222"/>
+          <w:sz w:val="24"/>
+          <w:szCs w:val="24"/>
+          <w:shd w:val="clear" w:color="auto" w:fill="FFFFFF"/>
+          <w:lang w:eastAsia="en-IE"/>
+        </w:rPr>
+        <w:t>a</w:t>
+      </w:r>
+      <w:proofErr w:type="spellEnd"/>
+      <w:r>
+        <w:rPr>
+          <w:rFonts w:ascii="Arial" w:eastAsia="Times New Roman" w:hAnsi="Arial" w:cs="Arial"/>
+          <w:color w:val="222222"/>
+          <w:sz w:val="24"/>
+          <w:szCs w:val="24"/>
+          <w:shd w:val="clear" w:color="auto" w:fill="FFFFFF"/>
+          <w:lang w:eastAsia="en-IE"/>
+        </w:rPr>
+        <w:t xml:space="preserve"> event consumer which takes an Id 0x8001 and a callbackevent1</w:t>
+      </w:r>
+      <w:r>
+        <w:rPr>
+          <w:rFonts w:ascii="Arial" w:eastAsia="Times New Roman" w:hAnsi="Arial" w:cs="Arial"/>
+          <w:color w:val="222222"/>
+          <w:sz w:val="24"/>
+          <w:szCs w:val="24"/>
+          <w:lang w:eastAsia="en-IE"/>
+        </w:rPr>
+        <w:br/>
+      </w:r>
+      <w:r>
+        <w:rPr>
+          <w:rFonts w:ascii="Arial" w:eastAsia="Times New Roman" w:hAnsi="Arial" w:cs="Arial"/>
+          <w:color w:val="222222"/>
+          <w:sz w:val="24"/>
+          <w:szCs w:val="24"/>
+          <w:lang w:eastAsia="en-IE"/>
+        </w:rPr>
+        <w:br/>
+      </w:r>
+      <w:r>
+        <w:rPr>
+          <w:rFonts w:ascii="Arial" w:eastAsia="Times New Roman" w:hAnsi="Arial" w:cs="Arial"/>
+          <w:color w:val="222222"/>
+          <w:sz w:val="24"/>
+          <w:szCs w:val="24"/>
+          <w:shd w:val="clear" w:color="auto" w:fill="FFFFFF"/>
+          <w:lang w:eastAsia="en-IE"/>
+        </w:rPr>
+        <w:t xml:space="preserve">Then I've a method called </w:t>
+      </w:r>
+      <w:proofErr w:type="spellStart"/>
+      <w:r>
+        <w:rPr>
+          <w:rFonts w:ascii="Arial" w:eastAsia="Times New Roman" w:hAnsi="Arial" w:cs="Arial"/>
+          <w:color w:val="222222"/>
+          <w:sz w:val="24"/>
+          <w:szCs w:val="24"/>
+          <w:shd w:val="clear" w:color="auto" w:fill="FFFFFF"/>
+          <w:lang w:eastAsia="en-IE"/>
+        </w:rPr>
+        <w:t>someipsetproperty</w:t>
+      </w:r>
+      <w:proofErr w:type="spellEnd"/>
+      <w:r>
+        <w:rPr>
+          <w:rFonts w:ascii="Arial" w:eastAsia="Times New Roman" w:hAnsi="Arial" w:cs="Arial"/>
+          <w:color w:val="222222"/>
+          <w:sz w:val="24"/>
+          <w:szCs w:val="24"/>
+          <w:lang w:eastAsia="en-IE"/>
+        </w:rPr>
+        <w:br/>
+      </w:r>
+      <w:r>
+        <w:rPr>
+          <w:rFonts w:ascii="Arial" w:eastAsia="Times New Roman" w:hAnsi="Arial" w:cs="Arial"/>
+          <w:color w:val="222222"/>
+          <w:sz w:val="24"/>
+          <w:szCs w:val="24"/>
+          <w:shd w:val="clear" w:color="auto" w:fill="FFFFFF"/>
+          <w:lang w:eastAsia="en-IE"/>
+        </w:rPr>
+        <w:t xml:space="preserve">Which takes </w:t>
+      </w:r>
+      <w:proofErr w:type="spellStart"/>
+      <w:r>
+        <w:rPr>
+          <w:rFonts w:ascii="Arial" w:eastAsia="Times New Roman" w:hAnsi="Arial" w:cs="Arial"/>
+          <w:color w:val="222222"/>
+          <w:sz w:val="24"/>
+          <w:szCs w:val="24"/>
+          <w:shd w:val="clear" w:color="auto" w:fill="FFFFFF"/>
+          <w:lang w:eastAsia="en-IE"/>
+        </w:rPr>
+        <w:t>csi</w:t>
+      </w:r>
+      <w:proofErr w:type="spellEnd"/>
+      <w:r>
+        <w:rPr>
+          <w:rFonts w:ascii="Arial" w:eastAsia="Times New Roman" w:hAnsi="Arial" w:cs="Arial"/>
+          <w:color w:val="222222"/>
+          <w:sz w:val="24"/>
+          <w:szCs w:val="24"/>
+          <w:shd w:val="clear" w:color="auto" w:fill="FFFFFF"/>
+          <w:lang w:eastAsia="en-IE"/>
+        </w:rPr>
+        <w:t xml:space="preserve">, </w:t>
+      </w:r>
+      <w:proofErr w:type="spellStart"/>
+      <w:r>
+        <w:rPr>
+          <w:rFonts w:ascii="Arial" w:eastAsia="Times New Roman" w:hAnsi="Arial" w:cs="Arial"/>
+          <w:color w:val="222222"/>
+          <w:sz w:val="24"/>
+          <w:szCs w:val="24"/>
+          <w:shd w:val="clear" w:color="auto" w:fill="FFFFFF"/>
+          <w:lang w:eastAsia="en-IE"/>
+        </w:rPr>
+        <w:t>multithreshold</w:t>
+      </w:r>
+      <w:proofErr w:type="spellEnd"/>
+      <w:r>
+        <w:rPr>
+          <w:rFonts w:ascii="Arial" w:eastAsia="Times New Roman" w:hAnsi="Arial" w:cs="Arial"/>
+          <w:color w:val="222222"/>
+          <w:sz w:val="24"/>
+          <w:szCs w:val="24"/>
+          <w:shd w:val="clear" w:color="auto" w:fill="FFFFFF"/>
+          <w:lang w:eastAsia="en-IE"/>
+        </w:rPr>
+        <w:t xml:space="preserve"> and 2 or more subscribers </w:t>
+      </w:r>
+      <w:r>
+        <w:rPr>
+          <w:rFonts w:ascii="Arial" w:eastAsia="Times New Roman" w:hAnsi="Arial" w:cs="Arial"/>
+          <w:color w:val="222222"/>
+          <w:sz w:val="24"/>
+          <w:szCs w:val="24"/>
+          <w:lang w:eastAsia="en-IE"/>
+        </w:rPr>
+        <w:br/>
+      </w:r>
+      <w:r>
+        <w:rPr>
+          <w:rFonts w:ascii="Arial" w:eastAsia="Times New Roman" w:hAnsi="Arial" w:cs="Arial"/>
+          <w:color w:val="222222"/>
+          <w:sz w:val="24"/>
+          <w:szCs w:val="24"/>
+          <w:lang w:eastAsia="en-IE"/>
+        </w:rPr>
+        <w:br/>
+      </w:r>
+      <w:r>
+        <w:rPr>
+          <w:rFonts w:ascii="Arial" w:eastAsia="Times New Roman" w:hAnsi="Arial" w:cs="Arial"/>
+          <w:color w:val="222222"/>
+          <w:sz w:val="24"/>
+          <w:szCs w:val="24"/>
+          <w:lang w:eastAsia="en-IE"/>
+        </w:rPr>
+        <w:lastRenderedPageBreak/>
+        <w:br/>
+      </w:r>
+      <w:r>
+        <w:rPr>
+          <w:rFonts w:ascii="Arial" w:eastAsia="Times New Roman" w:hAnsi="Arial" w:cs="Arial"/>
+          <w:color w:val="222222"/>
+          <w:sz w:val="24"/>
+          <w:szCs w:val="24"/>
+          <w:lang w:eastAsia="en-IE"/>
+        </w:rPr>
+        <w:br/>
+      </w:r>
+      <w:r>
+        <w:rPr>
+          <w:rFonts w:ascii="Arial" w:eastAsia="Times New Roman" w:hAnsi="Arial" w:cs="Arial"/>
+          <w:color w:val="222222"/>
+          <w:sz w:val="24"/>
+          <w:szCs w:val="24"/>
+          <w:lang w:eastAsia="en-IE"/>
+        </w:rPr>
+        <w:br/>
+      </w:r>
+      <w:r>
+        <w:rPr>
+          <w:rFonts w:ascii="Arial" w:eastAsia="Times New Roman" w:hAnsi="Arial" w:cs="Arial"/>
+          <w:color w:val="222222"/>
+          <w:sz w:val="24"/>
+          <w:szCs w:val="24"/>
+          <w:shd w:val="clear" w:color="auto" w:fill="FFFFFF"/>
+          <w:lang w:eastAsia="en-IE"/>
+        </w:rPr>
+        <w:t>....</w:t>
+      </w:r>
+      <w:r>
+        <w:rPr>
+          <w:rFonts w:ascii="Arial" w:eastAsia="Times New Roman" w:hAnsi="Arial" w:cs="Arial"/>
+          <w:color w:val="222222"/>
+          <w:sz w:val="24"/>
+          <w:szCs w:val="24"/>
+          <w:lang w:eastAsia="en-IE"/>
+        </w:rPr>
+        <w:br/>
+      </w:r>
+      <w:r>
+        <w:rPr>
+          <w:rFonts w:ascii="Arial" w:eastAsia="Times New Roman" w:hAnsi="Arial" w:cs="Arial"/>
+          <w:color w:val="222222"/>
+          <w:sz w:val="24"/>
+          <w:szCs w:val="24"/>
+          <w:shd w:val="clear" w:color="auto" w:fill="FFFFFF"/>
+          <w:lang w:eastAsia="en-IE"/>
+        </w:rPr>
+        <w:t xml:space="preserve">Callbackevent1 takes in a </w:t>
+      </w:r>
+      <w:proofErr w:type="spellStart"/>
+      <w:r>
+        <w:rPr>
+          <w:rFonts w:ascii="Arial" w:eastAsia="Times New Roman" w:hAnsi="Arial" w:cs="Arial"/>
+          <w:color w:val="222222"/>
+          <w:sz w:val="24"/>
+          <w:szCs w:val="24"/>
+          <w:shd w:val="clear" w:color="auto" w:fill="FFFFFF"/>
+          <w:lang w:eastAsia="en-IE"/>
+        </w:rPr>
+        <w:t>cevhandle</w:t>
+      </w:r>
+      <w:proofErr w:type="spellEnd"/>
+      <w:r>
+        <w:rPr>
+          <w:rFonts w:ascii="Arial" w:eastAsia="Times New Roman" w:hAnsi="Arial" w:cs="Arial"/>
+          <w:color w:val="222222"/>
+          <w:sz w:val="24"/>
+          <w:szCs w:val="24"/>
+          <w:shd w:val="clear" w:color="auto" w:fill="FFFFFF"/>
+          <w:lang w:eastAsia="en-IE"/>
+        </w:rPr>
+        <w:t xml:space="preserve"> and a message handle.</w:t>
+      </w:r>
+      <w:r>
+        <w:rPr>
+          <w:rFonts w:ascii="Arial" w:eastAsia="Times New Roman" w:hAnsi="Arial" w:cs="Arial"/>
+          <w:color w:val="222222"/>
+          <w:sz w:val="24"/>
+          <w:szCs w:val="24"/>
+          <w:lang w:eastAsia="en-IE"/>
+        </w:rPr>
+        <w:br/>
+      </w:r>
+      <w:r>
+        <w:rPr>
+          <w:rFonts w:ascii="Arial" w:eastAsia="Times New Roman" w:hAnsi="Arial" w:cs="Arial"/>
+          <w:color w:val="222222"/>
+          <w:sz w:val="24"/>
+          <w:szCs w:val="24"/>
+          <w:shd w:val="clear" w:color="auto" w:fill="FFFFFF"/>
+          <w:lang w:eastAsia="en-IE"/>
+        </w:rPr>
+        <w:t xml:space="preserve">It has a res </w:t>
+      </w:r>
+      <w:proofErr w:type="spellStart"/>
+      <w:r>
+        <w:rPr>
+          <w:rFonts w:ascii="Arial" w:eastAsia="Times New Roman" w:hAnsi="Arial" w:cs="Arial"/>
+          <w:color w:val="222222"/>
+          <w:sz w:val="24"/>
+          <w:szCs w:val="24"/>
+          <w:shd w:val="clear" w:color="auto" w:fill="FFFFFF"/>
+          <w:lang w:eastAsia="en-IE"/>
+        </w:rPr>
+        <w:t>dword</w:t>
+      </w:r>
+      <w:proofErr w:type="spellEnd"/>
+      <w:r>
+        <w:rPr>
+          <w:rFonts w:ascii="Arial" w:eastAsia="Times New Roman" w:hAnsi="Arial" w:cs="Arial"/>
+          <w:color w:val="222222"/>
+          <w:sz w:val="24"/>
+          <w:szCs w:val="24"/>
+          <w:shd w:val="clear" w:color="auto" w:fill="FFFFFF"/>
+          <w:lang w:eastAsia="en-IE"/>
+        </w:rPr>
+        <w:t xml:space="preserve"> value which is the return parameter</w:t>
+      </w:r>
+      <w:r>
+        <w:rPr>
+          <w:rFonts w:ascii="Arial" w:eastAsia="Times New Roman" w:hAnsi="Arial" w:cs="Arial"/>
+          <w:color w:val="222222"/>
+          <w:sz w:val="24"/>
+          <w:szCs w:val="24"/>
+          <w:lang w:eastAsia="en-IE"/>
+        </w:rPr>
+        <w:br/>
+      </w:r>
+      <w:r>
+        <w:rPr>
+          <w:rFonts w:ascii="Arial" w:eastAsia="Times New Roman" w:hAnsi="Arial" w:cs="Arial"/>
+          <w:color w:val="222222"/>
+          <w:sz w:val="24"/>
+          <w:szCs w:val="24"/>
+          <w:shd w:val="clear" w:color="auto" w:fill="FFFFFF"/>
+          <w:lang w:eastAsia="en-IE"/>
+        </w:rPr>
+        <w:t>It has a chat data value of index 1</w:t>
+      </w:r>
+      <w:r>
+        <w:rPr>
+          <w:rFonts w:ascii="Arial" w:eastAsia="Times New Roman" w:hAnsi="Arial" w:cs="Arial"/>
+          <w:color w:val="222222"/>
+          <w:sz w:val="24"/>
+          <w:szCs w:val="24"/>
+          <w:lang w:eastAsia="en-IE"/>
+        </w:rPr>
+        <w:br/>
+      </w:r>
+      <w:r>
+        <w:rPr>
+          <w:rFonts w:ascii="Arial" w:eastAsia="Times New Roman" w:hAnsi="Arial" w:cs="Arial"/>
+          <w:color w:val="222222"/>
+          <w:sz w:val="24"/>
+          <w:szCs w:val="24"/>
+          <w:shd w:val="clear" w:color="auto" w:fill="FFFFFF"/>
+          <w:lang w:eastAsia="en-IE"/>
+        </w:rPr>
+        <w:t>Then it gets the data, payload and it checks for some ip error </w:t>
+      </w:r>
+      <w:r>
+        <w:rPr>
+          <w:rFonts w:ascii="Arial" w:eastAsia="Times New Roman" w:hAnsi="Arial" w:cs="Arial"/>
+          <w:color w:val="222222"/>
+          <w:sz w:val="24"/>
+          <w:szCs w:val="24"/>
+          <w:lang w:eastAsia="en-IE"/>
+        </w:rPr>
+        <w:br/>
+      </w:r>
+      <w:r>
+        <w:rPr>
+          <w:rFonts w:ascii="Arial" w:eastAsia="Times New Roman" w:hAnsi="Arial" w:cs="Arial"/>
+          <w:color w:val="222222"/>
+          <w:sz w:val="24"/>
+          <w:szCs w:val="24"/>
+          <w:shd w:val="clear" w:color="auto" w:fill="FFFFFF"/>
+          <w:lang w:eastAsia="en-IE"/>
+        </w:rPr>
+        <w:t>It writes out the tyre pressure event with the current tyre pressure</w:t>
+      </w:r>
+      <w:r>
+        <w:rPr>
+          <w:rFonts w:ascii="Arial" w:eastAsia="Times New Roman" w:hAnsi="Arial" w:cs="Arial"/>
+          <w:color w:val="222222"/>
+          <w:sz w:val="24"/>
+          <w:szCs w:val="24"/>
+          <w:lang w:eastAsia="en-IE"/>
+        </w:rPr>
+        <w:br/>
+      </w:r>
+      <w:r>
+        <w:rPr>
+          <w:rFonts w:ascii="Arial" w:eastAsia="Times New Roman" w:hAnsi="Arial" w:cs="Arial"/>
+          <w:color w:val="222222"/>
+          <w:sz w:val="24"/>
+          <w:szCs w:val="24"/>
+          <w:shd w:val="clear" w:color="auto" w:fill="FFFFFF"/>
+          <w:lang w:eastAsia="en-IE"/>
+        </w:rPr>
+        <w:t xml:space="preserve">It sets the pressure </w:t>
+      </w:r>
+      <w:proofErr w:type="spellStart"/>
+      <w:r>
+        <w:rPr>
+          <w:rFonts w:ascii="Arial" w:eastAsia="Times New Roman" w:hAnsi="Arial" w:cs="Arial"/>
+          <w:color w:val="222222"/>
+          <w:sz w:val="24"/>
+          <w:szCs w:val="24"/>
+          <w:shd w:val="clear" w:color="auto" w:fill="FFFFFF"/>
+          <w:lang w:eastAsia="en-IE"/>
+        </w:rPr>
+        <w:t>dsp</w:t>
+      </w:r>
+      <w:proofErr w:type="spellEnd"/>
+      <w:r>
+        <w:rPr>
+          <w:rFonts w:ascii="Arial" w:eastAsia="Times New Roman" w:hAnsi="Arial" w:cs="Arial"/>
+          <w:color w:val="222222"/>
+          <w:sz w:val="24"/>
+          <w:szCs w:val="24"/>
+          <w:shd w:val="clear" w:color="auto" w:fill="FFFFFF"/>
+          <w:lang w:eastAsia="en-IE"/>
+        </w:rPr>
+        <w:t xml:space="preserve"> to be of that data value.</w:t>
+      </w:r>
+      <w:r>
+        <w:rPr>
+          <w:rFonts w:ascii="Arial" w:eastAsia="Times New Roman" w:hAnsi="Arial" w:cs="Arial"/>
+          <w:color w:val="222222"/>
+          <w:sz w:val="24"/>
+          <w:szCs w:val="24"/>
+          <w:lang w:eastAsia="en-IE"/>
+        </w:rPr>
+        <w:br/>
+      </w:r>
+      <w:r>
+        <w:rPr>
+          <w:rFonts w:ascii="Arial" w:eastAsia="Times New Roman" w:hAnsi="Arial" w:cs="Arial"/>
+          <w:color w:val="222222"/>
+          <w:sz w:val="24"/>
+          <w:szCs w:val="24"/>
+          <w:lang w:eastAsia="en-IE"/>
+        </w:rPr>
+        <w:br/>
+      </w:r>
+      <w:r>
+        <w:rPr>
+          <w:rFonts w:ascii="Arial" w:eastAsia="Times New Roman" w:hAnsi="Arial" w:cs="Arial"/>
+          <w:color w:val="222222"/>
+          <w:sz w:val="24"/>
+          <w:szCs w:val="24"/>
+          <w:shd w:val="clear" w:color="auto" w:fill="FFFFFF"/>
+          <w:lang w:eastAsia="en-IE"/>
+        </w:rPr>
+        <w:t>...</w:t>
+      </w:r>
+      <w:r>
+        <w:rPr>
+          <w:rFonts w:ascii="Arial" w:eastAsia="Times New Roman" w:hAnsi="Arial" w:cs="Arial"/>
+          <w:color w:val="222222"/>
+          <w:sz w:val="24"/>
+          <w:szCs w:val="24"/>
+          <w:lang w:eastAsia="en-IE"/>
+        </w:rPr>
+        <w:br/>
+      </w:r>
+      <w:r>
+        <w:rPr>
+          <w:rFonts w:ascii="Arial" w:eastAsia="Times New Roman" w:hAnsi="Arial" w:cs="Arial"/>
+          <w:color w:val="222222"/>
+          <w:sz w:val="24"/>
+          <w:szCs w:val="24"/>
+          <w:shd w:val="clear" w:color="auto" w:fill="FFFFFF"/>
+          <w:lang w:eastAsia="en-IE"/>
+        </w:rPr>
+        <w:t xml:space="preserve">I've a method called On </w:t>
+      </w:r>
+      <w:proofErr w:type="spellStart"/>
+      <w:r>
+        <w:rPr>
+          <w:rFonts w:ascii="Arial" w:eastAsia="Times New Roman" w:hAnsi="Arial" w:cs="Arial"/>
+          <w:color w:val="222222"/>
+          <w:sz w:val="24"/>
+          <w:szCs w:val="24"/>
+          <w:shd w:val="clear" w:color="auto" w:fill="FFFFFF"/>
+          <w:lang w:eastAsia="en-IE"/>
+        </w:rPr>
+        <w:t>resetNotifcation</w:t>
+      </w:r>
+      <w:proofErr w:type="spellEnd"/>
+      <w:r>
+        <w:rPr>
+          <w:rFonts w:ascii="Arial" w:eastAsia="Times New Roman" w:hAnsi="Arial" w:cs="Arial"/>
+          <w:color w:val="222222"/>
+          <w:sz w:val="24"/>
+          <w:szCs w:val="24"/>
+          <w:shd w:val="clear" w:color="auto" w:fill="FFFFFF"/>
+          <w:lang w:eastAsia="en-IE"/>
+        </w:rPr>
+        <w:t xml:space="preserve"> that takes in the </w:t>
+      </w:r>
+      <w:proofErr w:type="spellStart"/>
+      <w:r>
+        <w:rPr>
+          <w:rFonts w:ascii="Arial" w:eastAsia="Times New Roman" w:hAnsi="Arial" w:cs="Arial"/>
+          <w:color w:val="222222"/>
+          <w:sz w:val="24"/>
+          <w:szCs w:val="24"/>
+          <w:shd w:val="clear" w:color="auto" w:fill="FFFFFF"/>
+          <w:lang w:eastAsia="en-IE"/>
+        </w:rPr>
+        <w:t>pfhandle</w:t>
+      </w:r>
+      <w:proofErr w:type="spellEnd"/>
+      <w:r>
+        <w:rPr>
+          <w:rFonts w:ascii="Arial" w:eastAsia="Times New Roman" w:hAnsi="Arial" w:cs="Arial"/>
+          <w:color w:val="222222"/>
+          <w:sz w:val="24"/>
+          <w:szCs w:val="24"/>
+          <w:shd w:val="clear" w:color="auto" w:fill="FFFFFF"/>
+          <w:lang w:eastAsia="en-IE"/>
+        </w:rPr>
+        <w:t xml:space="preserve"> and message handle. It has a res </w:t>
+      </w:r>
+      <w:proofErr w:type="spellStart"/>
+      <w:r>
+        <w:rPr>
+          <w:rFonts w:ascii="Arial" w:eastAsia="Times New Roman" w:hAnsi="Arial" w:cs="Arial"/>
+          <w:color w:val="222222"/>
+          <w:sz w:val="24"/>
+          <w:szCs w:val="24"/>
+          <w:shd w:val="clear" w:color="auto" w:fill="FFFFFF"/>
+          <w:lang w:eastAsia="en-IE"/>
+        </w:rPr>
+        <w:t>dword</w:t>
+      </w:r>
+      <w:proofErr w:type="spellEnd"/>
+      <w:r>
+        <w:rPr>
+          <w:rFonts w:ascii="Arial" w:eastAsia="Times New Roman" w:hAnsi="Arial" w:cs="Arial"/>
+          <w:color w:val="222222"/>
+          <w:sz w:val="24"/>
+          <w:szCs w:val="24"/>
+          <w:shd w:val="clear" w:color="auto" w:fill="FFFFFF"/>
+          <w:lang w:eastAsia="en-IE"/>
+        </w:rPr>
+        <w:t xml:space="preserve"> value which is the return parameter</w:t>
+      </w:r>
+      <w:r>
+        <w:rPr>
+          <w:rFonts w:ascii="Arial" w:eastAsia="Times New Roman" w:hAnsi="Arial" w:cs="Arial"/>
+          <w:color w:val="222222"/>
+          <w:sz w:val="24"/>
+          <w:szCs w:val="24"/>
+          <w:lang w:eastAsia="en-IE"/>
+        </w:rPr>
+        <w:br/>
+      </w:r>
+      <w:r>
+        <w:rPr>
+          <w:rFonts w:ascii="Arial" w:eastAsia="Times New Roman" w:hAnsi="Arial" w:cs="Arial"/>
+          <w:color w:val="222222"/>
+          <w:sz w:val="24"/>
+          <w:szCs w:val="24"/>
+          <w:shd w:val="clear" w:color="auto" w:fill="FFFFFF"/>
+          <w:lang w:eastAsia="en-IE"/>
+        </w:rPr>
+        <w:t>It has a chat data value of index 1.</w:t>
+      </w:r>
+      <w:r>
+        <w:rPr>
+          <w:rFonts w:ascii="Arial" w:eastAsia="Times New Roman" w:hAnsi="Arial" w:cs="Arial"/>
+          <w:color w:val="222222"/>
+          <w:sz w:val="24"/>
+          <w:szCs w:val="24"/>
+          <w:lang w:eastAsia="en-IE"/>
+        </w:rPr>
+        <w:br/>
+      </w:r>
+      <w:r>
+        <w:rPr>
+          <w:rFonts w:ascii="Arial" w:eastAsia="Times New Roman" w:hAnsi="Arial" w:cs="Arial"/>
+          <w:color w:val="222222"/>
+          <w:sz w:val="24"/>
+          <w:szCs w:val="24"/>
+          <w:shd w:val="clear" w:color="auto" w:fill="FFFFFF"/>
+          <w:lang w:eastAsia="en-IE"/>
+        </w:rPr>
+        <w:t xml:space="preserve">It writes out weather the </w:t>
+      </w:r>
+      <w:proofErr w:type="spellStart"/>
+      <w:r>
+        <w:rPr>
+          <w:rFonts w:ascii="Arial" w:eastAsia="Times New Roman" w:hAnsi="Arial" w:cs="Arial"/>
+          <w:color w:val="222222"/>
+          <w:sz w:val="24"/>
+          <w:szCs w:val="24"/>
+          <w:shd w:val="clear" w:color="auto" w:fill="FFFFFF"/>
+          <w:lang w:eastAsia="en-IE"/>
+        </w:rPr>
+        <w:t>resetNotifcation</w:t>
+      </w:r>
+      <w:proofErr w:type="spellEnd"/>
+      <w:r>
+        <w:rPr>
+          <w:rFonts w:ascii="Arial" w:eastAsia="Times New Roman" w:hAnsi="Arial" w:cs="Arial"/>
+          <w:color w:val="222222"/>
+          <w:sz w:val="24"/>
+          <w:szCs w:val="24"/>
+          <w:shd w:val="clear" w:color="auto" w:fill="FFFFFF"/>
+          <w:lang w:eastAsia="en-IE"/>
+        </w:rPr>
+        <w:t xml:space="preserve"> had been received with the current value</w:t>
+      </w:r>
+      <w:r>
+        <w:rPr>
+          <w:rFonts w:ascii="Arial" w:eastAsia="Times New Roman" w:hAnsi="Arial" w:cs="Arial"/>
+          <w:color w:val="222222"/>
+          <w:sz w:val="24"/>
+          <w:szCs w:val="24"/>
+          <w:lang w:eastAsia="en-IE"/>
+        </w:rPr>
+        <w:br/>
+      </w:r>
+      <w:r>
+        <w:rPr>
+          <w:rFonts w:ascii="Arial" w:eastAsia="Times New Roman" w:hAnsi="Arial" w:cs="Arial"/>
+          <w:color w:val="222222"/>
+          <w:sz w:val="24"/>
+          <w:szCs w:val="24"/>
+          <w:lang w:eastAsia="en-IE"/>
+        </w:rPr>
+        <w:br/>
+      </w:r>
+      <w:r>
+        <w:rPr>
+          <w:rFonts w:ascii="Arial" w:eastAsia="Times New Roman" w:hAnsi="Arial" w:cs="Arial"/>
+          <w:color w:val="222222"/>
+          <w:sz w:val="24"/>
+          <w:szCs w:val="24"/>
+          <w:shd w:val="clear" w:color="auto" w:fill="FFFFFF"/>
+          <w:lang w:eastAsia="en-IE"/>
+        </w:rPr>
+        <w:t xml:space="preserve">Set fault code on </w:t>
+      </w:r>
+      <w:proofErr w:type="spellStart"/>
+      <w:r>
+        <w:rPr>
+          <w:rFonts w:ascii="Arial" w:eastAsia="Times New Roman" w:hAnsi="Arial" w:cs="Arial"/>
+          <w:color w:val="222222"/>
+          <w:sz w:val="24"/>
+          <w:szCs w:val="24"/>
+          <w:shd w:val="clear" w:color="auto" w:fill="FFFFFF"/>
+          <w:lang w:eastAsia="en-IE"/>
+        </w:rPr>
+        <w:t>sysvarupdate</w:t>
+      </w:r>
+      <w:proofErr w:type="spellEnd"/>
+      <w:r>
+        <w:rPr>
+          <w:rFonts w:ascii="Arial" w:eastAsia="Times New Roman" w:hAnsi="Arial" w:cs="Arial"/>
+          <w:color w:val="222222"/>
+          <w:sz w:val="24"/>
+          <w:szCs w:val="24"/>
+          <w:shd w:val="clear" w:color="auto" w:fill="FFFFFF"/>
+          <w:lang w:eastAsia="en-IE"/>
+        </w:rPr>
+        <w:t xml:space="preserve"> is responsible for the reset of fault code button. When pressed it calls a method called </w:t>
+      </w:r>
+      <w:proofErr w:type="spellStart"/>
+      <w:r>
+        <w:rPr>
+          <w:rFonts w:ascii="Arial" w:eastAsia="Times New Roman" w:hAnsi="Arial" w:cs="Arial"/>
+          <w:color w:val="222222"/>
+          <w:sz w:val="24"/>
+          <w:szCs w:val="24"/>
+          <w:shd w:val="clear" w:color="auto" w:fill="FFFFFF"/>
+          <w:lang w:eastAsia="en-IE"/>
+        </w:rPr>
+        <w:t>someipsetdata</w:t>
+      </w:r>
+      <w:proofErr w:type="spellEnd"/>
+      <w:r>
+        <w:rPr>
+          <w:rFonts w:ascii="Arial" w:eastAsia="Times New Roman" w:hAnsi="Arial" w:cs="Arial"/>
+          <w:color w:val="222222"/>
+          <w:sz w:val="24"/>
+          <w:szCs w:val="24"/>
+          <w:shd w:val="clear" w:color="auto" w:fill="FFFFFF"/>
+          <w:lang w:eastAsia="en-IE"/>
+        </w:rPr>
+        <w:t xml:space="preserve"> with the </w:t>
+      </w:r>
+      <w:proofErr w:type="spellStart"/>
+      <w:r>
+        <w:rPr>
+          <w:rFonts w:ascii="Arial" w:eastAsia="Times New Roman" w:hAnsi="Arial" w:cs="Arial"/>
+          <w:color w:val="222222"/>
+          <w:sz w:val="24"/>
+          <w:szCs w:val="24"/>
+          <w:shd w:val="clear" w:color="auto" w:fill="FFFFFF"/>
+          <w:lang w:eastAsia="en-IE"/>
+        </w:rPr>
+        <w:t>resetfaultcodesetter</w:t>
+      </w:r>
+      <w:proofErr w:type="spellEnd"/>
+      <w:r>
+        <w:rPr>
+          <w:rFonts w:ascii="Arial" w:eastAsia="Times New Roman" w:hAnsi="Arial" w:cs="Arial"/>
+          <w:color w:val="222222"/>
+          <w:sz w:val="24"/>
+          <w:szCs w:val="24"/>
+          <w:shd w:val="clear" w:color="auto" w:fill="FFFFFF"/>
+          <w:lang w:eastAsia="en-IE"/>
+        </w:rPr>
+        <w:t xml:space="preserve"> is value and then call the value</w:t>
+      </w:r>
+      <w:r>
+        <w:rPr>
+          <w:rFonts w:ascii="Arial" w:eastAsia="Times New Roman" w:hAnsi="Arial" w:cs="Arial"/>
+          <w:color w:val="222222"/>
+          <w:sz w:val="24"/>
+          <w:szCs w:val="24"/>
+          <w:lang w:eastAsia="en-IE"/>
+        </w:rPr>
+        <w:br/>
+      </w:r>
+      <w:proofErr w:type="spellStart"/>
+      <w:r>
+        <w:rPr>
+          <w:rFonts w:ascii="Arial" w:eastAsia="Times New Roman" w:hAnsi="Arial" w:cs="Arial"/>
+          <w:color w:val="222222"/>
+          <w:sz w:val="24"/>
+          <w:szCs w:val="24"/>
+          <w:shd w:val="clear" w:color="auto" w:fill="FFFFFF"/>
+          <w:lang w:eastAsia="en-IE"/>
+        </w:rPr>
+        <w:t>Dangerzone</w:t>
+      </w:r>
+      <w:proofErr w:type="spellEnd"/>
+      <w:r>
+        <w:rPr>
+          <w:rFonts w:ascii="Arial" w:eastAsia="Times New Roman" w:hAnsi="Arial" w:cs="Arial"/>
+          <w:color w:val="222222"/>
+          <w:sz w:val="24"/>
+          <w:szCs w:val="24"/>
+          <w:shd w:val="clear" w:color="auto" w:fill="FFFFFF"/>
+          <w:lang w:eastAsia="en-IE"/>
+        </w:rPr>
+        <w:t xml:space="preserve"> is a setter and it receives the danger zone limit and sets the current value </w:t>
+      </w:r>
+      <w:r>
+        <w:rPr>
+          <w:rFonts w:ascii="Arial" w:eastAsia="Times New Roman" w:hAnsi="Arial" w:cs="Arial"/>
+          <w:color w:val="222222"/>
+          <w:sz w:val="24"/>
+          <w:szCs w:val="24"/>
+          <w:lang w:eastAsia="en-IE"/>
+        </w:rPr>
+        <w:br/>
+      </w:r>
+      <w:r>
+        <w:rPr>
+          <w:rFonts w:ascii="Arial" w:eastAsia="Times New Roman" w:hAnsi="Arial" w:cs="Arial"/>
+          <w:color w:val="222222"/>
+          <w:sz w:val="24"/>
+          <w:szCs w:val="24"/>
+          <w:shd w:val="clear" w:color="auto" w:fill="FFFFFF"/>
+          <w:lang w:eastAsia="en-IE"/>
+        </w:rPr>
+        <w:t xml:space="preserve">  I've a generic method to check for some ip errors that </w:t>
+      </w:r>
+      <w:proofErr w:type="gramStart"/>
+      <w:r>
+        <w:rPr>
+          <w:rFonts w:ascii="Arial" w:eastAsia="Times New Roman" w:hAnsi="Arial" w:cs="Arial"/>
+          <w:color w:val="222222"/>
+          <w:sz w:val="24"/>
+          <w:szCs w:val="24"/>
+          <w:shd w:val="clear" w:color="auto" w:fill="FFFFFF"/>
+          <w:lang w:eastAsia="en-IE"/>
+        </w:rPr>
+        <w:t>occur .</w:t>
+      </w:r>
+      <w:proofErr w:type="gramEnd"/>
+      <w:r>
+        <w:rPr>
+          <w:rFonts w:ascii="Arial" w:eastAsia="Times New Roman" w:hAnsi="Arial" w:cs="Arial"/>
+          <w:color w:val="222222"/>
+          <w:sz w:val="24"/>
+          <w:szCs w:val="24"/>
+          <w:shd w:val="clear" w:color="auto" w:fill="FFFFFF"/>
+          <w:lang w:eastAsia="en-IE"/>
+        </w:rPr>
+        <w:t xml:space="preserve"> It writes out the Byte value of the </w:t>
+      </w:r>
+      <w:proofErr w:type="gramStart"/>
+      <w:r>
+        <w:rPr>
+          <w:rFonts w:ascii="Arial" w:eastAsia="Times New Roman" w:hAnsi="Arial" w:cs="Arial"/>
+          <w:color w:val="222222"/>
+          <w:sz w:val="24"/>
+          <w:szCs w:val="24"/>
+          <w:shd w:val="clear" w:color="auto" w:fill="FFFFFF"/>
+          <w:lang w:eastAsia="en-IE"/>
+        </w:rPr>
+        <w:t>error. ..</w:t>
+      </w:r>
+      <w:proofErr w:type="gramEnd"/>
+    </w:p>
+    <w:p>
+      <w:pPr>
+        <w:pStyle w:val="ListParagraph"/>
+      </w:pPr>
+    </w:p>
+    <w:p>
+      <w:pPr>
+        <w:pStyle w:val="ListParagraph"/>
+      </w:pPr>
+    </w:p>
+    <w:p>
+      <w:r>
+        <w:rPr>
+          <w:rFonts w:ascii="Arial" w:hAnsi="Arial" w:cs="Arial"/>
+          <w:color w:val="222222"/>
+          <w:shd w:val="clear" w:color="auto" w:fill="FFFFFF"/>
+        </w:rPr>
+        <w:t xml:space="preserve">I've a method called on </w:t>
+      </w:r>
+      <w:proofErr w:type="spellStart"/>
+      <w:r>
+        <w:rPr>
+          <w:rFonts w:ascii="Arial" w:hAnsi="Arial" w:cs="Arial"/>
+          <w:color w:val="222222"/>
+          <w:shd w:val="clear" w:color="auto" w:fill="FFFFFF"/>
+        </w:rPr>
+        <w:t>dangerdaangerresponse</w:t>
+      </w:r>
+      <w:proofErr w:type="spellEnd"/>
+      <w:r>
+        <w:rPr>
+          <w:rFonts w:ascii="Arial" w:hAnsi="Arial" w:cs="Arial"/>
+          <w:color w:val="222222"/>
+          <w:shd w:val="clear" w:color="auto" w:fill="FFFFFF"/>
+        </w:rPr>
+        <w:t xml:space="preserve"> which is triggered when the </w:t>
+      </w:r>
+      <w:bookmarkStart w:id="0" w:name="_GoBack"/>
+      <w:bookmarkEnd w:id="0"/>
+      <w:r>
+        <w:rPr>
+          <w:rFonts w:ascii="Arial" w:hAnsi="Arial" w:cs="Arial"/>
+          <w:color w:val="222222"/>
+          <w:shd w:val="clear" w:color="auto" w:fill="FFFFFF"/>
+        </w:rPr>
+        <w:t>g button is pressed. It has a variable to store the current value. Res holds the value of the message response. It then writes out the current value to the write window for the dash. I let the variables to be the data that's is received.</w:t>
+      </w:r>
     </w:p>
     <w:sectPr>
       <w:pgSz w:w="11906" w:h="16838"/>
@@ -1725,7 +3955,7 @@
 </file>
 
 <file path=customXml/itemProps1.xml><?xml version="1.0" encoding="utf-8"?>
-<ds:datastoreItem xmlns:ds="http://schemas.openxmlformats.org/officeDocument/2006/customXml" ds:itemID="{B0E93280-1A08-459D-BB1D-74017EE7A5BE}">
+<ds:datastoreItem xmlns:ds="http://schemas.openxmlformats.org/officeDocument/2006/customXml" ds:itemID="{06D07FBF-2A87-415B-9BED-D2A0E45553DD}">
   <ds:schemaRefs>
     <ds:schemaRef ds:uri="http://schemas.openxmlformats.org/officeDocument/2006/bibliography"/>
   </ds:schemaRefs>

</xml_diff>

<commit_message>
Refactore sub 2 code
</commit_message>
<xml_diff>
--- a/Report_Kacper.docx
+++ b/Report_Kacper.docx
@@ -17,6 +17,22 @@
       </w:r>
       <w:r>
         <w:tab/>
+      </w:r>
+    </w:p>
+    <w:p>
+      <w:r>
+        <w:t xml:space="preserve">GITHUB LINK AND </w:t>
+      </w:r>
+      <w:r>
+        <w:t>DOCUMENTATION:</w:t>
+      </w:r>
+      <w:bookmarkStart w:id="0" w:name="_GoBack"/>
+      <w:bookmarkEnd w:id="0"/>
+      <w:r>
+        <w:t xml:space="preserve"> </w:t>
+      </w:r>
+      <w:r>
+        <w:t>https://github.com/kacper97/SomeIp_ConnectedCar</w:t>
       </w:r>
     </w:p>
     <w:p>
@@ -484,6 +500,7 @@
         <w:ind w:left="720"/>
       </w:pPr>
       <w:r>
+        <w:lastRenderedPageBreak/>
         <w:t xml:space="preserve">Have a </w:t>
       </w:r>
       <w:proofErr w:type="spellStart"/>
@@ -521,7 +538,6 @@
         <w:ind w:left="720"/>
       </w:pPr>
       <w:r>
-        <w:lastRenderedPageBreak/>
         <w:t xml:space="preserve">Created a </w:t>
       </w:r>
       <w:proofErr w:type="spellStart"/>
@@ -3062,17 +3078,7 @@
           <w:color w:val="222222"/>
           <w:shd w:val="clear" w:color="auto" w:fill="FFFFFF"/>
         </w:rPr>
-        <w:t xml:space="preserve"> which is triggered when the </w:t>
-      </w:r>
-      <w:bookmarkStart w:id="0" w:name="_GoBack"/>
-      <w:bookmarkEnd w:id="0"/>
-      <w:r>
-        <w:rPr>
-          <w:rFonts w:ascii="Arial" w:hAnsi="Arial" w:cs="Arial"/>
-          <w:color w:val="222222"/>
-          <w:shd w:val="clear" w:color="auto" w:fill="FFFFFF"/>
-        </w:rPr>
-        <w:t>g button is pressed. It has a variable to store the current value. Res holds the value of the message response. It then writes out the current value to the write window for the dash. I let the variables to be the data that's is received.</w:t>
+        <w:t xml:space="preserve"> which is triggered when the g button is pressed. It has a variable to store the current value. Res holds the value of the message response. It then writes out the current value to the write window for the dash. I let the variables to be the data that's is received.</w:t>
       </w:r>
     </w:p>
     <w:sectPr>
@@ -3955,7 +3961,7 @@
 </file>
 
 <file path=customXml/itemProps1.xml><?xml version="1.0" encoding="utf-8"?>
-<ds:datastoreItem xmlns:ds="http://schemas.openxmlformats.org/officeDocument/2006/customXml" ds:itemID="{06D07FBF-2A87-415B-9BED-D2A0E45553DD}">
+<ds:datastoreItem xmlns:ds="http://schemas.openxmlformats.org/officeDocument/2006/customXml" ds:itemID="{5AED13F2-1179-4543-B28D-556DEF593409}">
   <ds:schemaRefs>
     <ds:schemaRef ds:uri="http://schemas.openxmlformats.org/officeDocument/2006/bibliography"/>
   </ds:schemaRefs>

</xml_diff>